<commit_message>
update some content in report
</commit_message>
<xml_diff>
--- a/Project report.docx
+++ b/Project report.docx
@@ -9,6 +9,328 @@
           <w:rFonts w:asciiTheme="majorHAnsi" w:hAnsiTheme="majorHAnsi" w:cs="Times New Roman"/>
           <w:b/>
           <w:bCs/>
+          <w:sz w:val="52"/>
+          <w:szCs w:val="52"/>
+        </w:rPr>
+      </w:pPr>
+      <w:r>
+        <w:rPr>
+          <w:rFonts w:asciiTheme="majorHAnsi" w:hAnsiTheme="majorHAnsi" w:cs="Times New Roman"/>
+          <w:b/>
+          <w:bCs/>
+          <w:sz w:val="52"/>
+          <w:szCs w:val="52"/>
+        </w:rPr>
+        <w:t>A</w:t>
+      </w:r>
+    </w:p>
+    <w:p>
+      <w:pPr>
+        <w:jc w:val="center"/>
+        <w:rPr>
+          <w:rFonts w:asciiTheme="majorHAnsi" w:hAnsiTheme="majorHAnsi" w:cs="Times New Roman"/>
+          <w:b/>
+          <w:bCs/>
+        </w:rPr>
+      </w:pPr>
+      <w:r>
+        <w:rPr>
+          <w:rFonts w:asciiTheme="majorHAnsi" w:hAnsiTheme="majorHAnsi" w:cs="Times New Roman"/>
+          <w:b/>
+          <w:bCs/>
+        </w:rPr>
+        <w:t xml:space="preserve">MINI </w:t>
+      </w:r>
+      <w:r>
+        <w:rPr>
+          <w:rFonts w:asciiTheme="majorHAnsi" w:hAnsiTheme="majorHAnsi" w:cs="Times New Roman"/>
+          <w:b/>
+          <w:bCs/>
+        </w:rPr>
+        <w:t>PROJECT REPORT ON</w:t>
+      </w:r>
+    </w:p>
+    <w:p>
+      <w:pPr>
+        <w:jc w:val="center"/>
+        <w:rPr>
+          <w:rFonts w:asciiTheme="majorHAnsi" w:hAnsiTheme="majorHAnsi" w:cs="Times New Roman"/>
+          <w:b/>
+          <w:bCs/>
+          <w:sz w:val="36"/>
+          <w:szCs w:val="36"/>
+        </w:rPr>
+      </w:pPr>
+      <w:r>
+        <w:rPr>
+          <w:rFonts w:asciiTheme="majorHAnsi" w:hAnsiTheme="majorHAnsi" w:cs="Times New Roman"/>
+          <w:b/>
+          <w:bCs/>
+          <w:sz w:val="36"/>
+          <w:szCs w:val="36"/>
+        </w:rPr>
+        <w:t>“</w:t>
+      </w:r>
+      <w:r>
+        <w:rPr>
+          <w:rFonts w:asciiTheme="majorHAnsi" w:hAnsiTheme="majorHAnsi" w:cs="Times New Roman"/>
+          <w:b/>
+          <w:bCs/>
+          <w:sz w:val="36"/>
+          <w:szCs w:val="36"/>
+        </w:rPr>
+        <w:t>R</w:t>
+      </w:r>
+      <w:r>
+        <w:rPr>
+          <w:rFonts w:asciiTheme="majorHAnsi" w:hAnsiTheme="majorHAnsi" w:cs="Times New Roman"/>
+          <w:b/>
+          <w:bCs/>
+          <w:sz w:val="36"/>
+          <w:szCs w:val="36"/>
+        </w:rPr>
+        <w:t>EAL</w:t>
+      </w:r>
+      <w:r>
+        <w:rPr>
+          <w:rFonts w:asciiTheme="majorHAnsi" w:hAnsiTheme="majorHAnsi" w:cs="Times New Roman"/>
+          <w:b/>
+          <w:bCs/>
+          <w:sz w:val="36"/>
+          <w:szCs w:val="36"/>
+        </w:rPr>
+        <w:t>-T</w:t>
+      </w:r>
+      <w:r>
+        <w:rPr>
+          <w:rFonts w:asciiTheme="majorHAnsi" w:hAnsiTheme="majorHAnsi" w:cs="Times New Roman"/>
+          <w:b/>
+          <w:bCs/>
+          <w:sz w:val="36"/>
+          <w:szCs w:val="36"/>
+        </w:rPr>
+        <w:t>IME</w:t>
+      </w:r>
+      <w:r>
+        <w:rPr>
+          <w:rFonts w:asciiTheme="majorHAnsi" w:hAnsiTheme="majorHAnsi" w:cs="Times New Roman"/>
+          <w:b/>
+          <w:bCs/>
+          <w:sz w:val="36"/>
+          <w:szCs w:val="36"/>
+        </w:rPr>
+        <w:t xml:space="preserve"> C</w:t>
+      </w:r>
+      <w:r>
+        <w:rPr>
+          <w:rFonts w:asciiTheme="majorHAnsi" w:hAnsiTheme="majorHAnsi" w:cs="Times New Roman"/>
+          <w:b/>
+          <w:bCs/>
+          <w:sz w:val="36"/>
+          <w:szCs w:val="36"/>
+        </w:rPr>
+        <w:t>HAT</w:t>
+      </w:r>
+      <w:r>
+        <w:rPr>
+          <w:rFonts w:asciiTheme="majorHAnsi" w:hAnsiTheme="majorHAnsi" w:cs="Times New Roman"/>
+          <w:b/>
+          <w:bCs/>
+          <w:sz w:val="36"/>
+          <w:szCs w:val="36"/>
+        </w:rPr>
+        <w:t xml:space="preserve"> </w:t>
+      </w:r>
+      <w:r>
+        <w:rPr>
+          <w:rFonts w:asciiTheme="majorHAnsi" w:hAnsiTheme="majorHAnsi" w:cs="Times New Roman"/>
+          <w:b/>
+          <w:bCs/>
+          <w:sz w:val="36"/>
+          <w:szCs w:val="36"/>
+        </w:rPr>
+        <w:t>APPLICATIONS”</w:t>
+      </w:r>
+    </w:p>
+    <w:p>
+      <w:pPr>
+        <w:jc w:val="center"/>
+        <w:rPr>
+          <w:rFonts w:asciiTheme="majorHAnsi" w:hAnsiTheme="majorHAnsi" w:cs="Times New Roman"/>
+          <w:sz w:val="36"/>
+          <w:szCs w:val="36"/>
+        </w:rPr>
+      </w:pPr>
+      <w:r>
+        <w:rPr>
+          <w:rFonts w:asciiTheme="majorHAnsi" w:hAnsiTheme="majorHAnsi" w:cs="Times New Roman"/>
+          <w:sz w:val="36"/>
+          <w:szCs w:val="36"/>
+        </w:rPr>
+        <w:t>Project carried out</w:t>
+      </w:r>
+    </w:p>
+    <w:p>
+      <w:pPr>
+        <w:jc w:val="center"/>
+        <w:rPr>
+          <w:rFonts w:asciiTheme="majorHAnsi" w:hAnsiTheme="majorHAnsi" w:cs="Times New Roman"/>
+          <w:i/>
+          <w:iCs/>
+          <w:sz w:val="36"/>
+          <w:szCs w:val="36"/>
+        </w:rPr>
+      </w:pPr>
+      <w:r>
+        <w:rPr>
+          <w:rFonts w:asciiTheme="majorHAnsi" w:hAnsiTheme="majorHAnsi" w:cs="Times New Roman"/>
+          <w:i/>
+          <w:iCs/>
+          <w:sz w:val="36"/>
+          <w:szCs w:val="36"/>
+        </w:rPr>
+        <w:t>By</w:t>
+      </w:r>
+    </w:p>
+    <w:p>
+      <w:pPr>
+        <w:jc w:val="center"/>
+        <w:rPr>
+          <w:rFonts w:asciiTheme="majorHAnsi" w:hAnsiTheme="majorHAnsi" w:cs="Times New Roman"/>
+          <w:b/>
+          <w:bCs/>
+        </w:rPr>
+      </w:pPr>
+      <w:r>
+        <w:rPr>
+          <w:rFonts w:asciiTheme="majorHAnsi" w:hAnsiTheme="majorHAnsi" w:cs="Times New Roman"/>
+          <w:b/>
+          <w:bCs/>
+        </w:rPr>
+        <w:br/>
+      </w:r>
+      <w:r>
+        <w:rPr>
+          <w:rFonts w:asciiTheme="majorHAnsi" w:hAnsiTheme="majorHAnsi" w:cs="Times New Roman"/>
+          <w:b/>
+          <w:bCs/>
+        </w:rPr>
+        <w:t>Asit Kumar                           2200350100018</w:t>
+      </w:r>
+    </w:p>
+    <w:p>
+      <w:pPr>
+        <w:jc w:val="center"/>
+        <w:rPr>
+          <w:rFonts w:asciiTheme="majorHAnsi" w:hAnsiTheme="majorHAnsi" w:cs="Times New Roman"/>
+          <w:b/>
+          <w:bCs/>
+        </w:rPr>
+      </w:pPr>
+      <w:r>
+        <w:rPr>
+          <w:rFonts w:asciiTheme="majorHAnsi" w:hAnsiTheme="majorHAnsi" w:cs="Times New Roman"/>
+          <w:b/>
+          <w:bCs/>
+        </w:rPr>
+        <w:t>Dheeraj Kumar                 22003501000</w:t>
+      </w:r>
+      <w:r>
+        <w:rPr>
+          <w:rFonts w:asciiTheme="majorHAnsi" w:hAnsiTheme="majorHAnsi" w:cs="Times New Roman"/>
+          <w:b/>
+          <w:bCs/>
+        </w:rPr>
+        <w:t>23</w:t>
+      </w:r>
+    </w:p>
+    <w:p>
+      <w:pPr>
+        <w:jc w:val="center"/>
+        <w:rPr>
+          <w:rFonts w:asciiTheme="majorHAnsi" w:hAnsiTheme="majorHAnsi" w:cs="Times New Roman"/>
+          <w:b/>
+          <w:bCs/>
+        </w:rPr>
+      </w:pPr>
+      <w:r>
+        <w:rPr>
+          <w:rFonts w:asciiTheme="majorHAnsi" w:hAnsiTheme="majorHAnsi" w:cs="Times New Roman"/>
+          <w:b/>
+          <w:bCs/>
+        </w:rPr>
+        <w:t xml:space="preserve">Akash </w:t>
+      </w:r>
+      <w:proofErr w:type="spellStart"/>
+      <w:r>
+        <w:rPr>
+          <w:rFonts w:asciiTheme="majorHAnsi" w:hAnsiTheme="majorHAnsi" w:cs="Times New Roman"/>
+          <w:b/>
+          <w:bCs/>
+        </w:rPr>
+        <w:t>Mahato</w:t>
+      </w:r>
+      <w:proofErr w:type="spellEnd"/>
+      <w:r>
+        <w:rPr>
+          <w:rFonts w:asciiTheme="majorHAnsi" w:hAnsiTheme="majorHAnsi" w:cs="Times New Roman"/>
+          <w:b/>
+          <w:bCs/>
+        </w:rPr>
+        <w:t xml:space="preserve">                  22003501000</w:t>
+      </w:r>
+      <w:r>
+        <w:rPr>
+          <w:rFonts w:asciiTheme="majorHAnsi" w:hAnsiTheme="majorHAnsi" w:cs="Times New Roman"/>
+          <w:b/>
+          <w:bCs/>
+        </w:rPr>
+        <w:t>08</w:t>
+      </w:r>
+    </w:p>
+    <w:p>
+      <w:pPr>
+        <w:jc w:val="center"/>
+        <w:rPr>
+          <w:rFonts w:asciiTheme="majorHAnsi" w:hAnsiTheme="majorHAnsi" w:cs="Times New Roman"/>
+          <w:b/>
+          <w:bCs/>
+        </w:rPr>
+      </w:pPr>
+      <w:r>
+        <w:rPr>
+          <w:rFonts w:asciiTheme="majorHAnsi" w:hAnsiTheme="majorHAnsi" w:cs="Times New Roman"/>
+          <w:b/>
+          <w:bCs/>
+        </w:rPr>
+        <w:t>Saif Ullah                             22003501000</w:t>
+      </w:r>
+      <w:r>
+        <w:rPr>
+          <w:rFonts w:asciiTheme="majorHAnsi" w:hAnsiTheme="majorHAnsi" w:cs="Times New Roman"/>
+          <w:b/>
+          <w:bCs/>
+        </w:rPr>
+        <w:t>56</w:t>
+      </w:r>
+    </w:p>
+    <w:p>
+      <w:pPr>
+        <w:jc w:val="center"/>
+        <w:rPr>
+          <w:rFonts w:asciiTheme="majorHAnsi" w:hAnsiTheme="majorHAnsi" w:cs="Times New Roman"/>
+          <w:b/>
+          <w:bCs/>
+        </w:rPr>
+      </w:pPr>
+    </w:p>
+    <w:p>
+      <w:pPr>
+        <w:jc w:val="center"/>
+        <w:rPr>
+          <w:rFonts w:asciiTheme="majorHAnsi" w:hAnsiTheme="majorHAnsi" w:cs="Times New Roman"/>
+          <w:b/>
+          <w:bCs/>
           <w:sz w:val="40"/>
           <w:szCs w:val="40"/>
         </w:rPr>
@@ -105,9 +427,9 @@
           <w:noProof/>
         </w:rPr>
         <w:drawing>
-          <wp:inline distT="0" distB="0" distL="0" distR="0" wp14:anchorId="25EBA901" wp14:editId="5F80C814">
-            <wp:extent cx="2834640" cy="1818570"/>
-            <wp:effectExtent l="0" t="0" r="3810" b="0"/>
+          <wp:inline distT="0" distB="0" distL="0" distR="0" wp14:anchorId="1CC9D0A4" wp14:editId="499EB3B8">
+            <wp:extent cx="2251364" cy="1444368"/>
+            <wp:effectExtent l="0" t="0" r="0" b="3810"/>
             <wp:docPr id="2" name="Picture 2" descr="Babu Banarsi Dass Institute of Technology"/>
             <wp:cNvGraphicFramePr>
               <a:graphicFrameLocks xmlns:a="http://schemas.openxmlformats.org/drawingml/2006/main" noChangeAspect="1"/>
@@ -122,7 +444,7 @@
                     </pic:cNvPicPr>
                   </pic:nvPicPr>
                   <pic:blipFill>
-                    <a:blip r:embed="rId5">
+                    <a:blip r:embed="rId6">
                       <a:extLst>
                         <a:ext uri="{28A0092B-C50C-407E-A947-70E740481C1C}">
                           <a14:useLocalDpi xmlns:a14="http://schemas.microsoft.com/office/drawing/2010/main" val="0"/>
@@ -137,7 +459,7 @@
                   <pic:spPr bwMode="auto">
                     <a:xfrm>
                       <a:off x="0" y="0"/>
-                      <a:ext cx="2859391" cy="1834449"/>
+                      <a:ext cx="2294717" cy="1472181"/>
                     </a:xfrm>
                     <a:prstGeom prst="rect">
                       <a:avLst/>
@@ -226,26 +548,87 @@
           <w:bCs/>
         </w:rPr>
       </w:pPr>
-      <w:r>
-        <w:rPr>
-          <w:rFonts w:asciiTheme="majorHAnsi" w:hAnsiTheme="majorHAnsi" w:cs="Times New Roman"/>
-          <w:b/>
-          <w:bCs/>
-        </w:rPr>
-        <w:t xml:space="preserve">MINI </w:t>
-      </w:r>
-      <w:r>
-        <w:rPr>
-          <w:rFonts w:asciiTheme="majorHAnsi" w:hAnsiTheme="majorHAnsi" w:cs="Times New Roman"/>
-          <w:b/>
-          <w:bCs/>
-        </w:rPr>
-        <w:t>PROJECT REPORT ON</w:t>
+    </w:p>
+    <w:p>
+      <w:pPr>
+        <w:rPr>
+          <w:rFonts w:asciiTheme="majorHAnsi" w:hAnsiTheme="majorHAnsi" w:cs="Times New Roman"/>
+          <w:b/>
+          <w:bCs/>
+          <w:sz w:val="32"/>
+          <w:szCs w:val="32"/>
+        </w:rPr>
+      </w:pPr>
+      <w:r>
+        <w:rPr>
+          <w:rFonts w:asciiTheme="majorHAnsi" w:hAnsiTheme="majorHAnsi" w:cs="Times New Roman"/>
+          <w:b/>
+          <w:bCs/>
+          <w:sz w:val="32"/>
+          <w:szCs w:val="32"/>
+        </w:rPr>
+        <w:t xml:space="preserve">                                               </w:t>
+      </w:r>
+      <w:r>
+        <w:rPr>
+          <w:rFonts w:asciiTheme="majorHAnsi" w:hAnsiTheme="majorHAnsi" w:cs="Times New Roman"/>
+          <w:b/>
+          <w:bCs/>
+          <w:sz w:val="32"/>
+          <w:szCs w:val="32"/>
+        </w:rPr>
+        <w:t>Under the supervision of</w:t>
       </w:r>
     </w:p>
     <w:p>
       <w:pPr>
         <w:jc w:val="center"/>
+        <w:rPr>
+          <w:rFonts w:asciiTheme="majorHAnsi" w:hAnsiTheme="majorHAnsi" w:cs="Times New Roman"/>
+          <w:b/>
+          <w:bCs/>
+          <w:sz w:val="32"/>
+          <w:szCs w:val="32"/>
+        </w:rPr>
+      </w:pPr>
+    </w:p>
+    <w:p>
+      <w:pPr>
+        <w:rPr>
+          <w:rFonts w:asciiTheme="majorHAnsi" w:hAnsiTheme="majorHAnsi" w:cs="Times New Roman"/>
+          <w:b/>
+          <w:bCs/>
+        </w:rPr>
+      </w:pPr>
+      <w:r>
+        <w:rPr>
+          <w:rFonts w:asciiTheme="majorHAnsi" w:hAnsiTheme="majorHAnsi" w:cs="Times New Roman"/>
+          <w:b/>
+          <w:bCs/>
+        </w:rPr>
+        <w:t xml:space="preserve">                                                                                                                          Date of Submission </w:t>
+      </w:r>
+    </w:p>
+    <w:p>
+      <w:pPr>
+        <w:jc w:val="right"/>
+        <w:rPr>
+          <w:rFonts w:asciiTheme="majorHAnsi" w:hAnsiTheme="majorHAnsi" w:cs="Times New Roman"/>
+          <w:b/>
+          <w:bCs/>
+        </w:rPr>
+      </w:pPr>
+      <w:r>
+        <w:rPr>
+          <w:rFonts w:asciiTheme="majorHAnsi" w:hAnsiTheme="majorHAnsi" w:cs="Times New Roman"/>
+          <w:b/>
+          <w:bCs/>
+        </w:rPr>
+        <w:t xml:space="preserve"> </w:t>
+      </w:r>
+    </w:p>
+    <w:p>
+      <w:pPr>
         <w:rPr>
           <w:rFonts w:asciiTheme="majorHAnsi" w:hAnsiTheme="majorHAnsi" w:cs="Times New Roman"/>
           <w:b/>
@@ -262,7 +645,8 @@
           <w:sz w:val="36"/>
           <w:szCs w:val="36"/>
         </w:rPr>
-        <w:t>“</w:t>
+        <w:lastRenderedPageBreak/>
+        <w:t xml:space="preserve">                                                </w:t>
       </w:r>
       <w:r>
         <w:rPr>
@@ -272,9 +656,11 @@
           <w:sz w:val="36"/>
           <w:szCs w:val="36"/>
         </w:rPr>
-        <w:t>R</w:t>
-      </w:r>
-      <w:r>
+        <w:t>Declaration</w:t>
+      </w:r>
+    </w:p>
+    <w:p>
+      <w:pPr>
         <w:rPr>
           <w:rFonts w:asciiTheme="majorHAnsi" w:hAnsiTheme="majorHAnsi" w:cs="Times New Roman"/>
           <w:b/>
@@ -282,9 +668,648 @@
           <w:sz w:val="36"/>
           <w:szCs w:val="36"/>
         </w:rPr>
-        <w:t>EAL</w:t>
-      </w:r>
-      <w:r>
+      </w:pPr>
+    </w:p>
+    <w:p>
+      <w:pPr>
+        <w:rPr>
+          <w:rFonts w:asciiTheme="majorHAnsi" w:hAnsiTheme="majorHAnsi" w:cs="Times New Roman"/>
+          <w:b/>
+          <w:bCs/>
+        </w:rPr>
+      </w:pPr>
+      <w:r>
+        <w:rPr>
+          <w:rFonts w:asciiTheme="majorHAnsi" w:hAnsiTheme="majorHAnsi" w:cs="Times New Roman"/>
+          <w:b/>
+          <w:bCs/>
+        </w:rPr>
+        <w:t>I hereby declare that the project titled "</w:t>
+      </w:r>
+      <w:r>
+        <w:t xml:space="preserve"> </w:t>
+      </w:r>
+      <w:r>
+        <w:rPr>
+          <w:rFonts w:asciiTheme="majorHAnsi" w:hAnsiTheme="majorHAnsi" w:cs="Times New Roman"/>
+          <w:b/>
+          <w:bCs/>
+        </w:rPr>
+        <w:t xml:space="preserve">REAL-TIME CHAT APPLICATIONS </w:t>
+      </w:r>
+      <w:r>
+        <w:rPr>
+          <w:rFonts w:asciiTheme="majorHAnsi" w:hAnsiTheme="majorHAnsi" w:cs="Times New Roman"/>
+          <w:b/>
+          <w:bCs/>
+        </w:rPr>
+        <w:t>" is a result of my own work and research. This project has been developed as part of my mini project for </w:t>
+      </w:r>
+      <w:proofErr w:type="spellStart"/>
+      <w:proofErr w:type="gramStart"/>
+      <w:r>
+        <w:rPr>
+          <w:rFonts w:asciiTheme="majorHAnsi" w:hAnsiTheme="majorHAnsi" w:cs="Times New Roman"/>
+          <w:b/>
+          <w:bCs/>
+        </w:rPr>
+        <w:t>B.Tech</w:t>
+      </w:r>
+      <w:proofErr w:type="spellEnd"/>
+      <w:proofErr w:type="gramEnd"/>
+      <w:r>
+        <w:rPr>
+          <w:rFonts w:asciiTheme="majorHAnsi" w:hAnsiTheme="majorHAnsi" w:cs="Times New Roman"/>
+          <w:b/>
+          <w:bCs/>
+        </w:rPr>
+        <w:t xml:space="preserve"> in Computer Science Engineering (CSE) 3</w:t>
+      </w:r>
+      <w:r>
+        <w:rPr>
+          <w:rFonts w:asciiTheme="majorHAnsi" w:hAnsiTheme="majorHAnsi" w:cs="Times New Roman"/>
+          <w:b/>
+          <w:bCs/>
+          <w:vertAlign w:val="superscript"/>
+        </w:rPr>
+        <w:t>rd</w:t>
+      </w:r>
+      <w:r>
+        <w:rPr>
+          <w:rFonts w:asciiTheme="majorHAnsi" w:hAnsiTheme="majorHAnsi" w:cs="Times New Roman"/>
+          <w:b/>
+          <w:bCs/>
+        </w:rPr>
+        <w:t xml:space="preserve"> year </w:t>
+      </w:r>
+      <w:r>
+        <w:rPr>
+          <w:rFonts w:asciiTheme="majorHAnsi" w:hAnsiTheme="majorHAnsi" w:cs="Times New Roman"/>
+          <w:b/>
+          <w:bCs/>
+        </w:rPr>
+        <w:t xml:space="preserve">at Babu </w:t>
+      </w:r>
+      <w:proofErr w:type="spellStart"/>
+      <w:r>
+        <w:rPr>
+          <w:rFonts w:asciiTheme="majorHAnsi" w:hAnsiTheme="majorHAnsi" w:cs="Times New Roman"/>
+          <w:b/>
+          <w:bCs/>
+        </w:rPr>
+        <w:t>Banarsi</w:t>
+      </w:r>
+      <w:proofErr w:type="spellEnd"/>
+      <w:r>
+        <w:rPr>
+          <w:rFonts w:asciiTheme="majorHAnsi" w:hAnsiTheme="majorHAnsi" w:cs="Times New Roman"/>
+          <w:b/>
+          <w:bCs/>
+        </w:rPr>
+        <w:t xml:space="preserve"> Das Institute of Technology (BBDIT).</w:t>
+      </w:r>
+    </w:p>
+    <w:p>
+      <w:pPr>
+        <w:rPr>
+          <w:rFonts w:asciiTheme="majorHAnsi" w:hAnsiTheme="majorHAnsi" w:cs="Times New Roman"/>
+          <w:b/>
+          <w:bCs/>
+        </w:rPr>
+      </w:pPr>
+      <w:r>
+        <w:rPr>
+          <w:rFonts w:asciiTheme="majorHAnsi" w:hAnsiTheme="majorHAnsi" w:cs="Times New Roman"/>
+          <w:b/>
+          <w:bCs/>
+        </w:rPr>
+        <w:t>I affirm that the work presented in this report is original and has not been submitted for any other academic purpose. All sources of information and references used in the preparation of this project have been duly acknowledged.</w:t>
+      </w:r>
+    </w:p>
+    <w:p>
+      <w:pPr>
+        <w:rPr>
+          <w:rFonts w:asciiTheme="majorHAnsi" w:hAnsiTheme="majorHAnsi" w:cs="Times New Roman"/>
+          <w:b/>
+          <w:bCs/>
+        </w:rPr>
+      </w:pPr>
+      <w:r>
+        <w:rPr>
+          <w:rFonts w:asciiTheme="majorHAnsi" w:hAnsiTheme="majorHAnsi" w:cs="Times New Roman"/>
+          <w:b/>
+          <w:bCs/>
+        </w:rPr>
+        <w:t>I would like to express my gratitude to my project supervisor, </w:t>
+      </w:r>
+      <w:r>
+        <w:rPr>
+          <w:rFonts w:asciiTheme="majorHAnsi" w:hAnsiTheme="majorHAnsi" w:cs="Times New Roman"/>
+          <w:b/>
+          <w:bCs/>
+        </w:rPr>
+        <w:t xml:space="preserve">Ass. Prof.  </w:t>
+      </w:r>
+      <w:r>
+        <w:rPr>
+          <w:rFonts w:asciiTheme="majorHAnsi" w:hAnsiTheme="majorHAnsi" w:cs="Times New Roman"/>
+          <w:b/>
+          <w:bCs/>
+        </w:rPr>
+        <w:t>A</w:t>
+      </w:r>
+      <w:r>
+        <w:rPr>
+          <w:rFonts w:asciiTheme="majorHAnsi" w:hAnsiTheme="majorHAnsi" w:cs="Times New Roman"/>
+          <w:b/>
+          <w:bCs/>
+        </w:rPr>
+        <w:t>NVISHA</w:t>
+      </w:r>
+      <w:r>
+        <w:rPr>
+          <w:rFonts w:asciiTheme="majorHAnsi" w:hAnsiTheme="majorHAnsi" w:cs="Times New Roman"/>
+          <w:b/>
+          <w:bCs/>
+        </w:rPr>
+        <w:t xml:space="preserve"> S</w:t>
+      </w:r>
+      <w:r>
+        <w:rPr>
+          <w:rFonts w:asciiTheme="majorHAnsi" w:hAnsiTheme="majorHAnsi" w:cs="Times New Roman"/>
+          <w:b/>
+          <w:bCs/>
+        </w:rPr>
+        <w:t>HARMA</w:t>
+      </w:r>
+      <w:r>
+        <w:rPr>
+          <w:rFonts w:asciiTheme="majorHAnsi" w:hAnsiTheme="majorHAnsi" w:cs="Times New Roman"/>
+          <w:b/>
+          <w:bCs/>
+        </w:rPr>
+        <w:t>, for their guidance and support throughout the development of this project. I also extend my thanks to my peers and family for their encouragement and assistance.</w:t>
+      </w:r>
+    </w:p>
+    <w:p>
+      <w:pPr>
+        <w:jc w:val="center"/>
+        <w:rPr>
+          <w:rFonts w:asciiTheme="majorHAnsi" w:hAnsiTheme="majorHAnsi" w:cs="Times New Roman"/>
+          <w:b/>
+          <w:bCs/>
+        </w:rPr>
+      </w:pPr>
+    </w:p>
+    <w:p>
+      <w:pPr>
+        <w:jc w:val="center"/>
+        <w:rPr>
+          <w:rFonts w:asciiTheme="majorHAnsi" w:hAnsiTheme="majorHAnsi" w:cs="Times New Roman"/>
+          <w:b/>
+          <w:bCs/>
+        </w:rPr>
+      </w:pPr>
+    </w:p>
+    <w:p>
+      <w:pPr>
+        <w:rPr>
+          <w:rFonts w:asciiTheme="majorHAnsi" w:hAnsiTheme="majorHAnsi" w:cs="Times New Roman"/>
+          <w:b/>
+          <w:bCs/>
+        </w:rPr>
+      </w:pPr>
+    </w:p>
+    <w:p>
+      <w:pPr>
+        <w:rPr>
+          <w:rFonts w:asciiTheme="majorHAnsi" w:hAnsiTheme="majorHAnsi" w:cs="Times New Roman"/>
+          <w:b/>
+          <w:bCs/>
+        </w:rPr>
+      </w:pPr>
+    </w:p>
+    <w:p>
+      <w:pPr>
+        <w:rPr>
+          <w:rFonts w:asciiTheme="majorHAnsi" w:hAnsiTheme="majorHAnsi" w:cs="Times New Roman"/>
+          <w:b/>
+          <w:bCs/>
+        </w:rPr>
+      </w:pPr>
+      <w:r>
+        <w:rPr>
+          <w:rFonts w:asciiTheme="majorHAnsi" w:hAnsiTheme="majorHAnsi" w:cs="Times New Roman"/>
+          <w:b/>
+          <w:bCs/>
+        </w:rPr>
+        <w:t>Course: </w:t>
+      </w:r>
+      <w:proofErr w:type="spellStart"/>
+      <w:proofErr w:type="gramStart"/>
+      <w:r>
+        <w:rPr>
+          <w:rFonts w:asciiTheme="majorHAnsi" w:hAnsiTheme="majorHAnsi" w:cs="Times New Roman"/>
+          <w:b/>
+          <w:bCs/>
+        </w:rPr>
+        <w:t>B.Tech</w:t>
+      </w:r>
+      <w:proofErr w:type="spellEnd"/>
+      <w:proofErr w:type="gramEnd"/>
+      <w:r>
+        <w:rPr>
+          <w:rFonts w:asciiTheme="majorHAnsi" w:hAnsiTheme="majorHAnsi" w:cs="Times New Roman"/>
+          <w:b/>
+          <w:bCs/>
+        </w:rPr>
+        <w:t xml:space="preserve"> (CSE) 3</w:t>
+      </w:r>
+      <w:r>
+        <w:rPr>
+          <w:rFonts w:asciiTheme="majorHAnsi" w:hAnsiTheme="majorHAnsi" w:cs="Times New Roman"/>
+          <w:b/>
+          <w:bCs/>
+          <w:vertAlign w:val="superscript"/>
+        </w:rPr>
+        <w:t>rd</w:t>
+      </w:r>
+      <w:r>
+        <w:rPr>
+          <w:rFonts w:asciiTheme="majorHAnsi" w:hAnsiTheme="majorHAnsi" w:cs="Times New Roman"/>
+          <w:b/>
+          <w:bCs/>
+        </w:rPr>
+        <w:t xml:space="preserve"> year</w:t>
+      </w:r>
+    </w:p>
+    <w:p>
+      <w:pPr>
+        <w:rPr>
+          <w:rFonts w:asciiTheme="majorHAnsi" w:hAnsiTheme="majorHAnsi" w:cs="Times New Roman"/>
+          <w:b/>
+          <w:bCs/>
+        </w:rPr>
+      </w:pPr>
+      <w:r>
+        <w:rPr>
+          <w:rFonts w:asciiTheme="majorHAnsi" w:hAnsiTheme="majorHAnsi" w:cs="Times New Roman"/>
+          <w:b/>
+          <w:bCs/>
+        </w:rPr>
+        <w:t>Date:</w:t>
+      </w:r>
+    </w:p>
+    <w:p>
+      <w:pPr>
+        <w:jc w:val="both"/>
+        <w:rPr>
+          <w:rFonts w:asciiTheme="majorHAnsi" w:hAnsiTheme="majorHAnsi" w:cs="Times New Roman"/>
+          <w:b/>
+          <w:bCs/>
+        </w:rPr>
+      </w:pPr>
+      <w:r>
+        <w:rPr>
+          <w:rFonts w:asciiTheme="majorHAnsi" w:hAnsiTheme="majorHAnsi" w:cs="Times New Roman"/>
+          <w:b/>
+          <w:bCs/>
+        </w:rPr>
+        <w:t>Asit Kumar                           2200350100018</w:t>
+      </w:r>
+    </w:p>
+    <w:p>
+      <w:pPr>
+        <w:jc w:val="both"/>
+        <w:rPr>
+          <w:rFonts w:asciiTheme="majorHAnsi" w:hAnsiTheme="majorHAnsi" w:cs="Times New Roman"/>
+          <w:b/>
+          <w:bCs/>
+        </w:rPr>
+      </w:pPr>
+      <w:r>
+        <w:rPr>
+          <w:rFonts w:asciiTheme="majorHAnsi" w:hAnsiTheme="majorHAnsi" w:cs="Times New Roman"/>
+          <w:b/>
+          <w:bCs/>
+        </w:rPr>
+        <w:t xml:space="preserve">Dheeraj </w:t>
+      </w:r>
+      <w:r>
+        <w:rPr>
+          <w:rFonts w:asciiTheme="majorHAnsi" w:hAnsiTheme="majorHAnsi" w:cs="Times New Roman"/>
+          <w:b/>
+          <w:bCs/>
+        </w:rPr>
+        <w:t xml:space="preserve">Kumar     </w:t>
+      </w:r>
+      <w:r>
+        <w:rPr>
+          <w:rFonts w:asciiTheme="majorHAnsi" w:hAnsiTheme="majorHAnsi" w:cs="Times New Roman"/>
+          <w:b/>
+          <w:bCs/>
+        </w:rPr>
+        <w:t xml:space="preserve">            22003501000</w:t>
+      </w:r>
+      <w:r>
+        <w:rPr>
+          <w:rFonts w:asciiTheme="majorHAnsi" w:hAnsiTheme="majorHAnsi" w:cs="Times New Roman"/>
+          <w:b/>
+          <w:bCs/>
+        </w:rPr>
+        <w:t>23</w:t>
+      </w:r>
+    </w:p>
+    <w:p>
+      <w:pPr>
+        <w:jc w:val="both"/>
+        <w:rPr>
+          <w:rFonts w:asciiTheme="majorHAnsi" w:hAnsiTheme="majorHAnsi" w:cs="Times New Roman"/>
+          <w:b/>
+          <w:bCs/>
+        </w:rPr>
+      </w:pPr>
+      <w:r>
+        <w:rPr>
+          <w:rFonts w:asciiTheme="majorHAnsi" w:hAnsiTheme="majorHAnsi" w:cs="Times New Roman"/>
+          <w:b/>
+          <w:bCs/>
+        </w:rPr>
+        <w:t xml:space="preserve">Akash </w:t>
+      </w:r>
+      <w:proofErr w:type="spellStart"/>
+      <w:r>
+        <w:rPr>
+          <w:rFonts w:asciiTheme="majorHAnsi" w:hAnsiTheme="majorHAnsi" w:cs="Times New Roman"/>
+          <w:b/>
+          <w:bCs/>
+        </w:rPr>
+        <w:t>Mahato</w:t>
+      </w:r>
+      <w:proofErr w:type="spellEnd"/>
+      <w:r>
+        <w:rPr>
+          <w:rFonts w:asciiTheme="majorHAnsi" w:hAnsiTheme="majorHAnsi" w:cs="Times New Roman"/>
+          <w:b/>
+          <w:bCs/>
+        </w:rPr>
+        <w:t xml:space="preserve">  </w:t>
+      </w:r>
+      <w:r>
+        <w:rPr>
+          <w:rFonts w:asciiTheme="majorHAnsi" w:hAnsiTheme="majorHAnsi" w:cs="Times New Roman"/>
+          <w:b/>
+          <w:bCs/>
+        </w:rPr>
+        <w:t xml:space="preserve">                 22003501000</w:t>
+      </w:r>
+      <w:r>
+        <w:rPr>
+          <w:rFonts w:asciiTheme="majorHAnsi" w:hAnsiTheme="majorHAnsi" w:cs="Times New Roman"/>
+          <w:b/>
+          <w:bCs/>
+        </w:rPr>
+        <w:t>08</w:t>
+      </w:r>
+      <w:r>
+        <w:rPr>
+          <w:rFonts w:asciiTheme="majorHAnsi" w:hAnsiTheme="majorHAnsi" w:cs="Times New Roman"/>
+          <w:b/>
+          <w:bCs/>
+        </w:rPr>
+        <w:t xml:space="preserve">                                                          </w:t>
+      </w:r>
+    </w:p>
+    <w:p>
+      <w:pPr>
+        <w:jc w:val="both"/>
+        <w:rPr>
+          <w:rFonts w:asciiTheme="majorHAnsi" w:hAnsiTheme="majorHAnsi" w:cs="Times New Roman"/>
+          <w:b/>
+          <w:bCs/>
+        </w:rPr>
+      </w:pPr>
+      <w:r>
+        <w:rPr>
+          <w:rFonts w:asciiTheme="majorHAnsi" w:hAnsiTheme="majorHAnsi" w:cs="Times New Roman"/>
+          <w:b/>
+          <w:bCs/>
+        </w:rPr>
+        <w:t>Saif Ullah                             22003501000</w:t>
+      </w:r>
+      <w:r>
+        <w:rPr>
+          <w:rFonts w:asciiTheme="majorHAnsi" w:hAnsiTheme="majorHAnsi" w:cs="Times New Roman"/>
+          <w:b/>
+          <w:bCs/>
+        </w:rPr>
+        <w:t>56</w:t>
+      </w:r>
+    </w:p>
+    <w:p>
+      <w:pPr>
+        <w:jc w:val="both"/>
+        <w:rPr>
+          <w:rFonts w:asciiTheme="majorHAnsi" w:hAnsiTheme="majorHAnsi" w:cs="Times New Roman"/>
+          <w:b/>
+          <w:bCs/>
+        </w:rPr>
+      </w:pPr>
+    </w:p>
+    <w:p>
+      <w:pPr>
+        <w:jc w:val="both"/>
+        <w:rPr>
+          <w:rFonts w:asciiTheme="majorHAnsi" w:hAnsiTheme="majorHAnsi" w:cs="Times New Roman"/>
+          <w:b/>
+          <w:bCs/>
+        </w:rPr>
+      </w:pPr>
+    </w:p>
+    <w:p>
+      <w:pPr>
+        <w:jc w:val="both"/>
+        <w:rPr>
+          <w:rFonts w:asciiTheme="majorHAnsi" w:hAnsiTheme="majorHAnsi" w:cs="Times New Roman"/>
+          <w:b/>
+          <w:bCs/>
+        </w:rPr>
+      </w:pPr>
+      <w:r>
+        <w:rPr>
+          <w:rFonts w:asciiTheme="majorHAnsi" w:hAnsiTheme="majorHAnsi" w:cs="Times New Roman"/>
+          <w:b/>
+          <w:bCs/>
+        </w:rPr>
+        <w:t>Prof. Name</w:t>
+      </w:r>
+      <w:r>
+        <w:rPr>
+          <w:rFonts w:asciiTheme="majorHAnsi" w:hAnsiTheme="majorHAnsi" w:cs="Times New Roman"/>
+          <w:b/>
+          <w:bCs/>
+        </w:rPr>
+        <w:t xml:space="preserve">           </w:t>
+      </w:r>
+      <w:r>
+        <w:rPr>
+          <w:rFonts w:asciiTheme="majorHAnsi" w:hAnsiTheme="majorHAnsi" w:cs="Times New Roman"/>
+          <w:b/>
+          <w:bCs/>
+        </w:rPr>
+        <w:t>A</w:t>
+      </w:r>
+      <w:r>
+        <w:rPr>
+          <w:rFonts w:asciiTheme="majorHAnsi" w:hAnsiTheme="majorHAnsi" w:cs="Times New Roman"/>
+          <w:b/>
+          <w:bCs/>
+        </w:rPr>
+        <w:t>NVISHA</w:t>
+      </w:r>
+      <w:r>
+        <w:rPr>
+          <w:rFonts w:asciiTheme="majorHAnsi" w:hAnsiTheme="majorHAnsi" w:cs="Times New Roman"/>
+          <w:b/>
+          <w:bCs/>
+        </w:rPr>
+        <w:t xml:space="preserve"> S</w:t>
+      </w:r>
+      <w:r>
+        <w:rPr>
+          <w:rFonts w:asciiTheme="majorHAnsi" w:hAnsiTheme="majorHAnsi" w:cs="Times New Roman"/>
+          <w:b/>
+          <w:bCs/>
+        </w:rPr>
+        <w:t>HARMA</w:t>
+      </w:r>
+      <w:r>
+        <w:rPr>
+          <w:rFonts w:asciiTheme="majorHAnsi" w:hAnsiTheme="majorHAnsi" w:cs="Times New Roman"/>
+          <w:b/>
+          <w:bCs/>
+        </w:rPr>
+        <w:t xml:space="preserve">                                                                                                        </w:t>
+      </w:r>
+    </w:p>
+    <w:p>
+      <w:pPr>
+        <w:jc w:val="both"/>
+        <w:rPr>
+          <w:rFonts w:asciiTheme="majorHAnsi" w:hAnsiTheme="majorHAnsi" w:cs="Times New Roman"/>
+          <w:b/>
+          <w:bCs/>
+        </w:rPr>
+      </w:pPr>
+      <w:r>
+        <w:rPr>
+          <w:rFonts w:asciiTheme="majorHAnsi" w:hAnsiTheme="majorHAnsi" w:cs="Times New Roman"/>
+          <w:b/>
+          <w:bCs/>
+        </w:rPr>
+        <w:t xml:space="preserve">Department of </w:t>
+      </w:r>
+      <w:r>
+        <w:rPr>
+          <w:rFonts w:asciiTheme="majorHAnsi" w:hAnsiTheme="majorHAnsi" w:cs="Times New Roman"/>
+          <w:b/>
+          <w:bCs/>
+        </w:rPr>
+        <w:t>Computer science</w:t>
+      </w:r>
+      <w:r>
+        <w:rPr>
+          <w:rFonts w:asciiTheme="majorHAnsi" w:hAnsiTheme="majorHAnsi" w:cs="Times New Roman"/>
+          <w:b/>
+          <w:bCs/>
+        </w:rPr>
+        <w:t xml:space="preserve"> </w:t>
+      </w:r>
+      <w:proofErr w:type="spellStart"/>
+      <w:r>
+        <w:rPr>
+          <w:rFonts w:asciiTheme="majorHAnsi" w:hAnsiTheme="majorHAnsi" w:cs="Times New Roman"/>
+          <w:b/>
+          <w:bCs/>
+        </w:rPr>
+        <w:t>Engg</w:t>
+      </w:r>
+      <w:proofErr w:type="spellEnd"/>
+      <w:r>
+        <w:rPr>
+          <w:rFonts w:asciiTheme="majorHAnsi" w:hAnsiTheme="majorHAnsi" w:cs="Times New Roman"/>
+          <w:b/>
+          <w:bCs/>
+        </w:rPr>
+        <w:t>.</w:t>
+      </w:r>
+      <w:r>
+        <w:rPr>
+          <w:rFonts w:asciiTheme="majorHAnsi" w:hAnsiTheme="majorHAnsi" w:cs="Times New Roman"/>
+          <w:b/>
+          <w:bCs/>
+        </w:rPr>
+        <w:t xml:space="preserve">                                                        </w:t>
+      </w:r>
+      <w:r>
+        <w:rPr>
+          <w:rFonts w:asciiTheme="majorHAnsi" w:hAnsiTheme="majorHAnsi" w:cs="Times New Roman"/>
+          <w:b/>
+          <w:bCs/>
+        </w:rPr>
+        <w:t xml:space="preserve">Department of </w:t>
+      </w:r>
+      <w:r>
+        <w:rPr>
+          <w:rFonts w:asciiTheme="majorHAnsi" w:hAnsiTheme="majorHAnsi" w:cs="Times New Roman"/>
+          <w:b/>
+          <w:bCs/>
+        </w:rPr>
+        <w:t>CSE</w:t>
+      </w:r>
+    </w:p>
+    <w:p>
+      <w:pPr>
+        <w:jc w:val="both"/>
+        <w:rPr>
+          <w:rFonts w:asciiTheme="majorHAnsi" w:hAnsiTheme="majorHAnsi" w:cs="Times New Roman"/>
+          <w:b/>
+          <w:bCs/>
+        </w:rPr>
+      </w:pPr>
+    </w:p>
+    <w:p>
+      <w:pPr>
+        <w:jc w:val="both"/>
+        <w:rPr>
+          <w:rFonts w:asciiTheme="majorHAnsi" w:hAnsiTheme="majorHAnsi" w:cs="Times New Roman"/>
+          <w:b/>
+          <w:bCs/>
+        </w:rPr>
+      </w:pPr>
+    </w:p>
+    <w:p>
+      <w:pPr>
+        <w:jc w:val="both"/>
+        <w:rPr>
+          <w:rFonts w:asciiTheme="majorHAnsi" w:hAnsiTheme="majorHAnsi" w:cs="Times New Roman"/>
+          <w:b/>
+          <w:bCs/>
+        </w:rPr>
+      </w:pPr>
+    </w:p>
+    <w:p>
+      <w:pPr>
+        <w:rPr>
+          <w:rFonts w:asciiTheme="majorHAnsi" w:hAnsiTheme="majorHAnsi" w:cs="Times New Roman"/>
+          <w:b/>
+          <w:bCs/>
+        </w:rPr>
+      </w:pPr>
+    </w:p>
+    <w:p>
+      <w:pPr>
+        <w:jc w:val="center"/>
         <w:rPr>
           <w:rFonts w:asciiTheme="majorHAnsi" w:hAnsiTheme="majorHAnsi" w:cs="Times New Roman"/>
           <w:b/>
@@ -292,8 +1317,7 @@
           <w:sz w:val="36"/>
           <w:szCs w:val="36"/>
         </w:rPr>
-        <w:t>-T</w:t>
-      </w:r>
+      </w:pPr>
       <w:r>
         <w:rPr>
           <w:rFonts w:asciiTheme="majorHAnsi" w:hAnsiTheme="majorHAnsi" w:cs="Times New Roman"/>
@@ -302,47 +1326,521 @@
           <w:sz w:val="36"/>
           <w:szCs w:val="36"/>
         </w:rPr>
-        <w:t>IME</w:t>
-      </w:r>
-      <w:r>
-        <w:rPr>
-          <w:rFonts w:asciiTheme="majorHAnsi" w:hAnsiTheme="majorHAnsi" w:cs="Times New Roman"/>
-          <w:b/>
-          <w:bCs/>
+        <w:t>Acknowledgment</w:t>
+      </w:r>
+    </w:p>
+    <w:p>
+      <w:pPr>
+        <w:jc w:val="center"/>
+        <w:rPr>
+          <w:rFonts w:asciiTheme="majorHAnsi" w:hAnsiTheme="majorHAnsi" w:cs="Times New Roman"/>
+          <w:b/>
+          <w:bCs/>
+        </w:rPr>
+      </w:pPr>
+    </w:p>
+    <w:p>
+      <w:pPr>
+        <w:rPr>
+          <w:rFonts w:asciiTheme="majorHAnsi" w:hAnsiTheme="majorHAnsi" w:cs="Times New Roman"/>
+          <w:b/>
+          <w:bCs/>
+        </w:rPr>
+      </w:pPr>
+      <w:r>
+        <w:rPr>
+          <w:rFonts w:asciiTheme="majorHAnsi" w:hAnsiTheme="majorHAnsi" w:cs="Times New Roman"/>
+          <w:b/>
+          <w:bCs/>
+        </w:rPr>
+        <w:t>I would like to express my heartfelt gratitude to everyone who contributed to the successful completion of my project, "Real-Time Chat Applications."</w:t>
+      </w:r>
+    </w:p>
+    <w:p>
+      <w:pPr>
+        <w:rPr>
+          <w:rFonts w:asciiTheme="majorHAnsi" w:hAnsiTheme="majorHAnsi" w:cs="Times New Roman"/>
+          <w:b/>
+          <w:bCs/>
+        </w:rPr>
+      </w:pPr>
+      <w:r>
+        <w:rPr>
+          <w:rFonts w:asciiTheme="majorHAnsi" w:hAnsiTheme="majorHAnsi" w:cs="Times New Roman"/>
+          <w:b/>
+          <w:bCs/>
+        </w:rPr>
+        <w:t xml:space="preserve">First, I thank my project supervisor, </w:t>
+      </w:r>
+      <w:r>
+        <w:rPr>
+          <w:rFonts w:asciiTheme="majorHAnsi" w:hAnsiTheme="majorHAnsi" w:cs="Times New Roman"/>
+          <w:b/>
+          <w:bCs/>
+        </w:rPr>
+        <w:t>Ass. Prof. ANVISHA SHARMA</w:t>
+      </w:r>
+      <w:r>
+        <w:rPr>
+          <w:rFonts w:asciiTheme="majorHAnsi" w:hAnsiTheme="majorHAnsi" w:cs="Times New Roman"/>
+          <w:b/>
+          <w:bCs/>
+        </w:rPr>
+        <w:t>, for their invaluable guidance and support throughout the development of this project. Their insights were instrumental in shaping my work.</w:t>
+      </w:r>
+    </w:p>
+    <w:p>
+      <w:pPr>
+        <w:rPr>
+          <w:rFonts w:asciiTheme="majorHAnsi" w:hAnsiTheme="majorHAnsi" w:cs="Times New Roman"/>
+          <w:b/>
+          <w:bCs/>
+        </w:rPr>
+      </w:pPr>
+      <w:r>
+        <w:rPr>
+          <w:rFonts w:asciiTheme="majorHAnsi" w:hAnsiTheme="majorHAnsi" w:cs="Times New Roman"/>
+          <w:b/>
+          <w:bCs/>
+        </w:rPr>
+        <w:t>I also appreciate my classmates and friends for their collaboration and assistance. Their ideas and suggestions greatly enhanced the quality of the application.</w:t>
+      </w:r>
+    </w:p>
+    <w:p>
+      <w:pPr>
+        <w:rPr>
+          <w:rFonts w:asciiTheme="majorHAnsi" w:hAnsiTheme="majorHAnsi" w:cs="Times New Roman"/>
+          <w:b/>
+          <w:bCs/>
+        </w:rPr>
+      </w:pPr>
+      <w:r>
+        <w:rPr>
+          <w:rFonts w:asciiTheme="majorHAnsi" w:hAnsiTheme="majorHAnsi" w:cs="Times New Roman"/>
+          <w:b/>
+          <w:bCs/>
+        </w:rPr>
+        <w:t>Additionally, I am grateful to my family for their unwavering support and motivation, which kept me focused throughout this journey.</w:t>
+      </w:r>
+    </w:p>
+    <w:p>
+      <w:pPr>
+        <w:rPr>
+          <w:rFonts w:asciiTheme="majorHAnsi" w:hAnsiTheme="majorHAnsi" w:cs="Times New Roman"/>
+          <w:b/>
+          <w:bCs/>
+        </w:rPr>
+      </w:pPr>
+      <w:r>
+        <w:rPr>
+          <w:rFonts w:asciiTheme="majorHAnsi" w:hAnsiTheme="majorHAnsi" w:cs="Times New Roman"/>
+          <w:b/>
+          <w:bCs/>
+        </w:rPr>
+        <w:t>Finally, I acknowledge the online resources and documentation that provided essential information on the technologies used in this project, including HTML, CSS, JavaScript, Node.js, Socket.IO, and MongoDB.</w:t>
+      </w:r>
+    </w:p>
+    <w:p>
+      <w:pPr>
+        <w:rPr>
+          <w:rFonts w:asciiTheme="majorHAnsi" w:hAnsiTheme="majorHAnsi" w:cs="Times New Roman"/>
+          <w:b/>
+          <w:bCs/>
+        </w:rPr>
+      </w:pPr>
+      <w:r>
+        <w:rPr>
+          <w:rFonts w:asciiTheme="majorHAnsi" w:hAnsiTheme="majorHAnsi" w:cs="Times New Roman"/>
+          <w:b/>
+          <w:bCs/>
+        </w:rPr>
+        <w:t>Thank you all for your support and encouragement.</w:t>
+      </w:r>
+    </w:p>
+    <w:p>
+      <w:pPr>
+        <w:rPr>
+          <w:rFonts w:asciiTheme="majorHAnsi" w:hAnsiTheme="majorHAnsi" w:cs="Times New Roman"/>
+          <w:b/>
+          <w:bCs/>
+        </w:rPr>
+      </w:pPr>
+      <w:r>
+        <w:rPr>
+          <w:rFonts w:asciiTheme="majorHAnsi" w:hAnsiTheme="majorHAnsi" w:cs="Times New Roman"/>
+          <w:b/>
+          <w:bCs/>
+        </w:rPr>
+        <w:tab/>
+      </w:r>
+      <w:r>
+        <w:rPr>
+          <w:rFonts w:asciiTheme="majorHAnsi" w:hAnsiTheme="majorHAnsi" w:cs="Times New Roman"/>
+          <w:b/>
+          <w:bCs/>
+        </w:rPr>
+        <w:tab/>
+      </w:r>
+      <w:r>
+        <w:rPr>
+          <w:rFonts w:asciiTheme="majorHAnsi" w:hAnsiTheme="majorHAnsi" w:cs="Times New Roman"/>
+          <w:b/>
+          <w:bCs/>
+        </w:rPr>
+        <w:tab/>
+      </w:r>
+      <w:r>
+        <w:rPr>
+          <w:rFonts w:asciiTheme="majorHAnsi" w:hAnsiTheme="majorHAnsi" w:cs="Times New Roman"/>
+          <w:b/>
+          <w:bCs/>
+        </w:rPr>
+        <w:tab/>
+      </w:r>
+      <w:r>
+        <w:rPr>
+          <w:rFonts w:asciiTheme="majorHAnsi" w:hAnsiTheme="majorHAnsi" w:cs="Times New Roman"/>
+          <w:b/>
+          <w:bCs/>
+        </w:rPr>
+        <w:tab/>
+      </w:r>
+      <w:r>
+        <w:rPr>
+          <w:rFonts w:asciiTheme="majorHAnsi" w:hAnsiTheme="majorHAnsi" w:cs="Times New Roman"/>
+          <w:b/>
+          <w:bCs/>
+        </w:rPr>
+        <w:tab/>
+      </w:r>
+      <w:r>
+        <w:rPr>
+          <w:rFonts w:asciiTheme="majorHAnsi" w:hAnsiTheme="majorHAnsi" w:cs="Times New Roman"/>
+          <w:b/>
+          <w:bCs/>
+        </w:rPr>
+        <w:tab/>
+      </w:r>
+      <w:r>
+        <w:rPr>
+          <w:rFonts w:asciiTheme="majorHAnsi" w:hAnsiTheme="majorHAnsi" w:cs="Times New Roman"/>
+          <w:b/>
+          <w:bCs/>
+        </w:rPr>
+        <w:tab/>
+      </w:r>
+      <w:r>
+        <w:rPr>
+          <w:rFonts w:asciiTheme="majorHAnsi" w:hAnsiTheme="majorHAnsi" w:cs="Times New Roman"/>
+          <w:b/>
+          <w:bCs/>
+        </w:rPr>
+        <w:tab/>
+      </w:r>
+      <w:r>
+        <w:rPr>
+          <w:rFonts w:asciiTheme="majorHAnsi" w:hAnsiTheme="majorHAnsi" w:cs="Times New Roman"/>
+          <w:b/>
+          <w:bCs/>
+        </w:rPr>
+        <w:tab/>
+      </w:r>
+      <w:r>
+        <w:rPr>
+          <w:rFonts w:asciiTheme="majorHAnsi" w:hAnsiTheme="majorHAnsi" w:cs="Times New Roman"/>
+          <w:b/>
+          <w:bCs/>
+        </w:rPr>
+        <w:tab/>
+      </w:r>
+      <w:r>
+        <w:rPr>
+          <w:rFonts w:asciiTheme="majorHAnsi" w:hAnsiTheme="majorHAnsi" w:cs="Times New Roman"/>
+          <w:b/>
+          <w:bCs/>
+        </w:rPr>
+        <w:tab/>
+      </w:r>
+      <w:r>
+        <w:rPr>
+          <w:rFonts w:asciiTheme="majorHAnsi" w:hAnsiTheme="majorHAnsi" w:cs="Times New Roman"/>
+          <w:b/>
+          <w:bCs/>
+        </w:rPr>
+        <w:tab/>
+      </w:r>
+      <w:r>
+        <w:rPr>
+          <w:rFonts w:asciiTheme="majorHAnsi" w:hAnsiTheme="majorHAnsi" w:cs="Times New Roman"/>
+          <w:b/>
+          <w:bCs/>
+        </w:rPr>
+        <w:tab/>
+      </w:r>
+      <w:r>
+        <w:rPr>
+          <w:rFonts w:asciiTheme="majorHAnsi" w:hAnsiTheme="majorHAnsi" w:cs="Times New Roman"/>
+          <w:b/>
+          <w:bCs/>
+        </w:rPr>
+        <w:tab/>
+      </w:r>
+      <w:r>
+        <w:rPr>
+          <w:rFonts w:asciiTheme="majorHAnsi" w:hAnsiTheme="majorHAnsi" w:cs="Times New Roman"/>
+          <w:b/>
+          <w:bCs/>
+        </w:rPr>
+        <w:tab/>
+      </w:r>
+      <w:r>
+        <w:rPr>
+          <w:rFonts w:asciiTheme="majorHAnsi" w:hAnsiTheme="majorHAnsi" w:cs="Times New Roman"/>
+          <w:b/>
+          <w:bCs/>
+        </w:rPr>
+        <w:tab/>
+      </w:r>
+      <w:r>
+        <w:rPr>
+          <w:rFonts w:asciiTheme="majorHAnsi" w:hAnsiTheme="majorHAnsi" w:cs="Times New Roman"/>
+          <w:b/>
+          <w:bCs/>
+        </w:rPr>
+        <w:tab/>
+      </w:r>
+      <w:r>
+        <w:rPr>
+          <w:rFonts w:asciiTheme="majorHAnsi" w:hAnsiTheme="majorHAnsi" w:cs="Times New Roman"/>
+          <w:b/>
+          <w:bCs/>
+        </w:rPr>
+        <w:tab/>
+      </w:r>
+      <w:r>
+        <w:rPr>
+          <w:rFonts w:asciiTheme="majorHAnsi" w:hAnsiTheme="majorHAnsi" w:cs="Times New Roman"/>
+          <w:b/>
+          <w:bCs/>
+        </w:rPr>
+        <w:tab/>
+      </w:r>
+      <w:r>
+        <w:rPr>
+          <w:rFonts w:asciiTheme="majorHAnsi" w:hAnsiTheme="majorHAnsi" w:cs="Times New Roman"/>
+          <w:b/>
+          <w:bCs/>
+        </w:rPr>
+        <w:tab/>
+      </w:r>
+      <w:r>
+        <w:rPr>
+          <w:rFonts w:asciiTheme="majorHAnsi" w:hAnsiTheme="majorHAnsi" w:cs="Times New Roman"/>
+          <w:b/>
+          <w:bCs/>
+        </w:rPr>
+        <w:tab/>
+      </w:r>
+      <w:r>
+        <w:rPr>
+          <w:rFonts w:asciiTheme="majorHAnsi" w:hAnsiTheme="majorHAnsi" w:cs="Times New Roman"/>
+          <w:b/>
+          <w:bCs/>
+        </w:rPr>
+        <w:tab/>
+      </w:r>
+      <w:r>
+        <w:rPr>
+          <w:rFonts w:asciiTheme="majorHAnsi" w:hAnsiTheme="majorHAnsi" w:cs="Times New Roman"/>
+          <w:b/>
+          <w:bCs/>
+        </w:rPr>
+        <w:tab/>
+      </w:r>
+      <w:r>
+        <w:rPr>
+          <w:rFonts w:asciiTheme="majorHAnsi" w:hAnsiTheme="majorHAnsi" w:cs="Times New Roman"/>
+          <w:b/>
+          <w:bCs/>
+        </w:rPr>
+        <w:tab/>
+      </w:r>
+      <w:r>
+        <w:rPr>
+          <w:rFonts w:asciiTheme="majorHAnsi" w:hAnsiTheme="majorHAnsi" w:cs="Times New Roman"/>
+          <w:b/>
+          <w:bCs/>
+        </w:rPr>
+        <w:tab/>
+      </w:r>
+      <w:r>
+        <w:rPr>
+          <w:rFonts w:asciiTheme="majorHAnsi" w:hAnsiTheme="majorHAnsi" w:cs="Times New Roman"/>
+          <w:b/>
+          <w:bCs/>
+        </w:rPr>
+        <w:tab/>
+      </w:r>
+      <w:r>
+        <w:rPr>
+          <w:rFonts w:asciiTheme="majorHAnsi" w:hAnsiTheme="majorHAnsi" w:cs="Times New Roman"/>
+          <w:b/>
+          <w:bCs/>
+        </w:rPr>
+        <w:tab/>
+      </w:r>
+    </w:p>
+    <w:p>
+      <w:pPr>
+        <w:jc w:val="center"/>
+        <w:rPr>
+          <w:rFonts w:asciiTheme="majorHAnsi" w:hAnsiTheme="majorHAnsi" w:cs="Times New Roman"/>
+          <w:b/>
+          <w:bCs/>
+        </w:rPr>
+      </w:pPr>
+    </w:p>
+    <w:p>
+      <w:pPr>
+        <w:rPr>
+          <w:rFonts w:asciiTheme="majorHAnsi" w:hAnsiTheme="majorHAnsi" w:cs="Times New Roman"/>
           <w:sz w:val="36"/>
           <w:szCs w:val="36"/>
         </w:rPr>
-        <w:t xml:space="preserve"> C</w:t>
-      </w:r>
-      <w:r>
-        <w:rPr>
-          <w:rFonts w:asciiTheme="majorHAnsi" w:hAnsiTheme="majorHAnsi" w:cs="Times New Roman"/>
-          <w:b/>
-          <w:bCs/>
+      </w:pPr>
+      <w:r>
+        <w:rPr>
+          <w:rFonts w:asciiTheme="majorHAnsi" w:hAnsiTheme="majorHAnsi" w:cs="Times New Roman"/>
           <w:sz w:val="36"/>
           <w:szCs w:val="36"/>
         </w:rPr>
-        <w:t>HAT</w:t>
-      </w:r>
-      <w:r>
-        <w:rPr>
-          <w:rFonts w:asciiTheme="majorHAnsi" w:hAnsiTheme="majorHAnsi" w:cs="Times New Roman"/>
-          <w:b/>
-          <w:bCs/>
+        <w:t>Project carried out</w:t>
+      </w:r>
+      <w:r>
+        <w:rPr>
+          <w:rFonts w:asciiTheme="majorHAnsi" w:hAnsiTheme="majorHAnsi" w:cs="Times New Roman"/>
           <w:sz w:val="36"/>
           <w:szCs w:val="36"/>
         </w:rPr>
-        <w:t xml:space="preserve"> </w:t>
-      </w:r>
-      <w:r>
-        <w:rPr>
-          <w:rFonts w:asciiTheme="majorHAnsi" w:hAnsiTheme="majorHAnsi" w:cs="Times New Roman"/>
-          <w:b/>
-          <w:bCs/>
-          <w:sz w:val="36"/>
-          <w:szCs w:val="36"/>
-        </w:rPr>
-        <w:t>APPLICATIONS”</w:t>
+        <w:t xml:space="preserve"> by</w:t>
+      </w:r>
+    </w:p>
+    <w:p>
+      <w:pPr>
+        <w:rPr>
+          <w:rFonts w:asciiTheme="majorHAnsi" w:hAnsiTheme="majorHAnsi" w:cs="Times New Roman"/>
+          <w:b/>
+          <w:bCs/>
+        </w:rPr>
+      </w:pPr>
+      <w:r>
+        <w:rPr>
+          <w:rFonts w:asciiTheme="majorHAnsi" w:hAnsiTheme="majorHAnsi" w:cs="Times New Roman"/>
+          <w:b/>
+          <w:bCs/>
+        </w:rPr>
+        <w:br/>
+      </w:r>
+      <w:r>
+        <w:rPr>
+          <w:rFonts w:asciiTheme="majorHAnsi" w:hAnsiTheme="majorHAnsi" w:cs="Times New Roman"/>
+          <w:b/>
+          <w:bCs/>
+        </w:rPr>
+        <w:t>Asit Kumar                           2200350100018</w:t>
+      </w:r>
+    </w:p>
+    <w:p>
+      <w:pPr>
+        <w:rPr>
+          <w:rFonts w:asciiTheme="majorHAnsi" w:hAnsiTheme="majorHAnsi" w:cs="Times New Roman"/>
+          <w:b/>
+          <w:bCs/>
+        </w:rPr>
+      </w:pPr>
+      <w:r>
+        <w:rPr>
+          <w:rFonts w:asciiTheme="majorHAnsi" w:hAnsiTheme="majorHAnsi" w:cs="Times New Roman"/>
+          <w:b/>
+          <w:bCs/>
+        </w:rPr>
+        <w:t>Dheeraj Kumar                 22003501000</w:t>
+      </w:r>
+      <w:r>
+        <w:rPr>
+          <w:rFonts w:asciiTheme="majorHAnsi" w:hAnsiTheme="majorHAnsi" w:cs="Times New Roman"/>
+          <w:b/>
+          <w:bCs/>
+        </w:rPr>
+        <w:t>23</w:t>
+      </w:r>
+    </w:p>
+    <w:p>
+      <w:pPr>
+        <w:rPr>
+          <w:rFonts w:asciiTheme="majorHAnsi" w:hAnsiTheme="majorHAnsi" w:cs="Times New Roman"/>
+          <w:b/>
+          <w:bCs/>
+        </w:rPr>
+      </w:pPr>
+      <w:r>
+        <w:rPr>
+          <w:rFonts w:asciiTheme="majorHAnsi" w:hAnsiTheme="majorHAnsi" w:cs="Times New Roman"/>
+          <w:b/>
+          <w:bCs/>
+        </w:rPr>
+        <w:t xml:space="preserve">Akash </w:t>
+      </w:r>
+      <w:proofErr w:type="spellStart"/>
+      <w:r>
+        <w:rPr>
+          <w:rFonts w:asciiTheme="majorHAnsi" w:hAnsiTheme="majorHAnsi" w:cs="Times New Roman"/>
+          <w:b/>
+          <w:bCs/>
+        </w:rPr>
+        <w:t>Mahato</w:t>
+      </w:r>
+      <w:proofErr w:type="spellEnd"/>
+      <w:r>
+        <w:rPr>
+          <w:rFonts w:asciiTheme="majorHAnsi" w:hAnsiTheme="majorHAnsi" w:cs="Times New Roman"/>
+          <w:b/>
+          <w:bCs/>
+        </w:rPr>
+        <w:t xml:space="preserve">                  22003501000</w:t>
+      </w:r>
+      <w:r>
+        <w:rPr>
+          <w:rFonts w:asciiTheme="majorHAnsi" w:hAnsiTheme="majorHAnsi" w:cs="Times New Roman"/>
+          <w:b/>
+          <w:bCs/>
+        </w:rPr>
+        <w:t>08</w:t>
+      </w:r>
+    </w:p>
+    <w:p>
+      <w:pPr>
+        <w:rPr>
+          <w:rFonts w:asciiTheme="majorHAnsi" w:hAnsiTheme="majorHAnsi" w:cs="Times New Roman"/>
+          <w:b/>
+          <w:bCs/>
+        </w:rPr>
+      </w:pPr>
+      <w:r>
+        <w:rPr>
+          <w:rFonts w:asciiTheme="majorHAnsi" w:hAnsiTheme="majorHAnsi" w:cs="Times New Roman"/>
+          <w:b/>
+          <w:bCs/>
+        </w:rPr>
+        <w:t>Saif Ullah                             22003501000</w:t>
+      </w:r>
+      <w:r>
+        <w:rPr>
+          <w:rFonts w:asciiTheme="majorHAnsi" w:hAnsiTheme="majorHAnsi" w:cs="Times New Roman"/>
+          <w:b/>
+          <w:bCs/>
+        </w:rPr>
+        <w:t>56</w:t>
       </w:r>
     </w:p>
     <w:p>
@@ -350,40 +1848,20 @@
         <w:jc w:val="center"/>
         <w:rPr>
           <w:rFonts w:asciiTheme="majorHAnsi" w:hAnsiTheme="majorHAnsi" w:cs="Times New Roman"/>
-          <w:sz w:val="36"/>
-          <w:szCs w:val="36"/>
-        </w:rPr>
-      </w:pPr>
-      <w:r>
-        <w:rPr>
-          <w:rFonts w:asciiTheme="majorHAnsi" w:hAnsiTheme="majorHAnsi" w:cs="Times New Roman"/>
-          <w:sz w:val="36"/>
-          <w:szCs w:val="36"/>
-        </w:rPr>
-        <w:t>Project carried out</w:t>
-      </w:r>
+          <w:b/>
+          <w:bCs/>
+        </w:rPr>
+      </w:pPr>
     </w:p>
     <w:p>
       <w:pPr>
         <w:jc w:val="center"/>
         <w:rPr>
           <w:rFonts w:asciiTheme="majorHAnsi" w:hAnsiTheme="majorHAnsi" w:cs="Times New Roman"/>
-          <w:i/>
-          <w:iCs/>
-          <w:sz w:val="36"/>
-          <w:szCs w:val="36"/>
-        </w:rPr>
-      </w:pPr>
-      <w:r>
-        <w:rPr>
-          <w:rFonts w:asciiTheme="majorHAnsi" w:hAnsiTheme="majorHAnsi" w:cs="Times New Roman"/>
-          <w:i/>
-          <w:iCs/>
-          <w:sz w:val="36"/>
-          <w:szCs w:val="36"/>
-        </w:rPr>
-        <w:t>By</w:t>
-      </w:r>
+          <w:b/>
+          <w:bCs/>
+        </w:rPr>
+      </w:pPr>
     </w:p>
     <w:p>
       <w:pPr>
@@ -400,1253 +1878,8 @@
           <w:b/>
           <w:bCs/>
         </w:rPr>
-        <w:br/>
-      </w:r>
-      <w:r>
-        <w:rPr>
-          <w:rFonts w:asciiTheme="majorHAnsi" w:hAnsiTheme="majorHAnsi" w:cs="Times New Roman"/>
-          <w:b/>
-          <w:bCs/>
-        </w:rPr>
-        <w:t>Asit Kumar                           2200350100018</w:t>
-      </w:r>
-    </w:p>
-    <w:p>
-      <w:pPr>
-        <w:jc w:val="center"/>
-        <w:rPr>
-          <w:rFonts w:asciiTheme="majorHAnsi" w:hAnsiTheme="majorHAnsi" w:cs="Times New Roman"/>
-          <w:b/>
-          <w:bCs/>
-        </w:rPr>
-      </w:pPr>
-      <w:r>
-        <w:rPr>
-          <w:rFonts w:asciiTheme="majorHAnsi" w:hAnsiTheme="majorHAnsi" w:cs="Times New Roman"/>
-          <w:b/>
-          <w:bCs/>
-        </w:rPr>
-        <w:t>Dheeraj Kumar                 22003501000</w:t>
-      </w:r>
-      <w:r>
-        <w:rPr>
-          <w:rFonts w:asciiTheme="majorHAnsi" w:hAnsiTheme="majorHAnsi" w:cs="Times New Roman"/>
-          <w:b/>
-          <w:bCs/>
-        </w:rPr>
-        <w:t>23</w:t>
-      </w:r>
-    </w:p>
-    <w:p>
-      <w:pPr>
-        <w:jc w:val="center"/>
-        <w:rPr>
-          <w:rFonts w:asciiTheme="majorHAnsi" w:hAnsiTheme="majorHAnsi" w:cs="Times New Roman"/>
-          <w:b/>
-          <w:bCs/>
-        </w:rPr>
-      </w:pPr>
-      <w:r>
-        <w:rPr>
-          <w:rFonts w:asciiTheme="majorHAnsi" w:hAnsiTheme="majorHAnsi" w:cs="Times New Roman"/>
-          <w:b/>
-          <w:bCs/>
-        </w:rPr>
-        <w:t xml:space="preserve">Akash </w:t>
-      </w:r>
-      <w:proofErr w:type="spellStart"/>
-      <w:r>
-        <w:rPr>
-          <w:rFonts w:asciiTheme="majorHAnsi" w:hAnsiTheme="majorHAnsi" w:cs="Times New Roman"/>
-          <w:b/>
-          <w:bCs/>
-        </w:rPr>
-        <w:t>Mahato</w:t>
-      </w:r>
-      <w:proofErr w:type="spellEnd"/>
-      <w:r>
-        <w:rPr>
-          <w:rFonts w:asciiTheme="majorHAnsi" w:hAnsiTheme="majorHAnsi" w:cs="Times New Roman"/>
-          <w:b/>
-          <w:bCs/>
-        </w:rPr>
-        <w:t xml:space="preserve">                  22003501000</w:t>
-      </w:r>
-      <w:r>
-        <w:rPr>
-          <w:rFonts w:asciiTheme="majorHAnsi" w:hAnsiTheme="majorHAnsi" w:cs="Times New Roman"/>
-          <w:b/>
-          <w:bCs/>
-        </w:rPr>
-        <w:t>08</w:t>
-      </w:r>
-    </w:p>
-    <w:p>
-      <w:pPr>
-        <w:jc w:val="center"/>
-        <w:rPr>
-          <w:rFonts w:asciiTheme="majorHAnsi" w:hAnsiTheme="majorHAnsi" w:cs="Times New Roman"/>
-          <w:b/>
-          <w:bCs/>
-        </w:rPr>
-      </w:pPr>
-      <w:r>
-        <w:rPr>
-          <w:rFonts w:asciiTheme="majorHAnsi" w:hAnsiTheme="majorHAnsi" w:cs="Times New Roman"/>
-          <w:b/>
-          <w:bCs/>
-        </w:rPr>
-        <w:t>Saif Ullah                             22003501000</w:t>
-      </w:r>
-      <w:r>
-        <w:rPr>
-          <w:rFonts w:asciiTheme="majorHAnsi" w:hAnsiTheme="majorHAnsi" w:cs="Times New Roman"/>
-          <w:b/>
-          <w:bCs/>
-        </w:rPr>
-        <w:t>56</w:t>
-      </w:r>
-    </w:p>
-    <w:p>
-      <w:pPr>
-        <w:jc w:val="center"/>
-        <w:rPr>
-          <w:rFonts w:asciiTheme="majorHAnsi" w:hAnsiTheme="majorHAnsi" w:cs="Times New Roman"/>
-          <w:b/>
-          <w:bCs/>
-        </w:rPr>
-      </w:pPr>
-    </w:p>
-    <w:p>
-      <w:pPr>
-        <w:jc w:val="center"/>
-        <w:rPr>
-          <w:rFonts w:asciiTheme="majorHAnsi" w:hAnsiTheme="majorHAnsi" w:cs="Times New Roman"/>
-          <w:b/>
-          <w:bCs/>
-          <w:sz w:val="32"/>
-          <w:szCs w:val="32"/>
-        </w:rPr>
-      </w:pPr>
-      <w:r>
-        <w:rPr>
-          <w:rFonts w:asciiTheme="majorHAnsi" w:hAnsiTheme="majorHAnsi" w:cs="Times New Roman"/>
-          <w:b/>
-          <w:bCs/>
-          <w:sz w:val="32"/>
-          <w:szCs w:val="32"/>
-        </w:rPr>
-        <w:t>Under the supervision of</w:t>
-      </w:r>
-    </w:p>
-    <w:p>
-      <w:pPr>
-        <w:jc w:val="center"/>
-        <w:rPr>
-          <w:rFonts w:asciiTheme="majorHAnsi" w:hAnsiTheme="majorHAnsi" w:cs="Times New Roman"/>
-          <w:b/>
-          <w:bCs/>
-          <w:sz w:val="32"/>
-          <w:szCs w:val="32"/>
-        </w:rPr>
-      </w:pPr>
-    </w:p>
-    <w:p>
-      <w:pPr>
-        <w:rPr>
-          <w:rFonts w:asciiTheme="majorHAnsi" w:hAnsiTheme="majorHAnsi" w:cs="Times New Roman"/>
-          <w:b/>
-          <w:bCs/>
-        </w:rPr>
-      </w:pPr>
-      <w:r>
-        <w:rPr>
-          <w:rFonts w:asciiTheme="majorHAnsi" w:hAnsiTheme="majorHAnsi" w:cs="Times New Roman"/>
-          <w:b/>
-          <w:bCs/>
-        </w:rPr>
-        <w:t xml:space="preserve">                                                                                                                                                        Date of Submission </w:t>
-      </w:r>
-    </w:p>
-    <w:p>
-      <w:pPr>
-        <w:jc w:val="right"/>
-        <w:rPr>
-          <w:rFonts w:asciiTheme="majorHAnsi" w:hAnsiTheme="majorHAnsi" w:cs="Times New Roman"/>
-          <w:b/>
-          <w:bCs/>
-        </w:rPr>
-      </w:pPr>
-      <w:r>
-        <w:rPr>
-          <w:rFonts w:asciiTheme="majorHAnsi" w:hAnsiTheme="majorHAnsi" w:cs="Times New Roman"/>
-          <w:b/>
-          <w:bCs/>
-        </w:rPr>
-        <w:t xml:space="preserve"> </w:t>
-      </w:r>
-    </w:p>
-    <w:p>
-      <w:pPr>
-        <w:rPr>
-          <w:rFonts w:asciiTheme="majorHAnsi" w:hAnsiTheme="majorHAnsi" w:cs="Times New Roman"/>
-          <w:b/>
-          <w:bCs/>
-          <w:sz w:val="36"/>
-          <w:szCs w:val="36"/>
-        </w:rPr>
-      </w:pPr>
-    </w:p>
-    <w:p>
-      <w:pPr>
-        <w:jc w:val="center"/>
-        <w:rPr>
-          <w:rFonts w:asciiTheme="majorHAnsi" w:hAnsiTheme="majorHAnsi" w:cs="Times New Roman"/>
-          <w:b/>
-          <w:bCs/>
-          <w:sz w:val="36"/>
-          <w:szCs w:val="36"/>
-        </w:rPr>
-      </w:pPr>
-      <w:r>
-        <w:rPr>
-          <w:rFonts w:asciiTheme="majorHAnsi" w:hAnsiTheme="majorHAnsi" w:cs="Times New Roman"/>
-          <w:b/>
-          <w:bCs/>
-          <w:sz w:val="36"/>
-          <w:szCs w:val="36"/>
-        </w:rPr>
-        <w:lastRenderedPageBreak/>
-        <w:t>Declaration</w:t>
-      </w:r>
-    </w:p>
-    <w:p>
-      <w:pPr>
-        <w:rPr>
-          <w:rFonts w:asciiTheme="majorHAnsi" w:hAnsiTheme="majorHAnsi" w:cs="Times New Roman"/>
-          <w:b/>
-          <w:bCs/>
-          <w:sz w:val="36"/>
-          <w:szCs w:val="36"/>
-        </w:rPr>
-      </w:pPr>
-    </w:p>
-    <w:p>
-      <w:pPr>
-        <w:rPr>
-          <w:rFonts w:asciiTheme="majorHAnsi" w:hAnsiTheme="majorHAnsi" w:cs="Times New Roman"/>
-          <w:b/>
-          <w:bCs/>
-        </w:rPr>
-      </w:pPr>
-      <w:r>
-        <w:rPr>
-          <w:rFonts w:asciiTheme="majorHAnsi" w:hAnsiTheme="majorHAnsi" w:cs="Times New Roman"/>
-          <w:b/>
-          <w:bCs/>
-        </w:rPr>
-        <w:t>I hereby declare that the project titled "</w:t>
-      </w:r>
-      <w:r>
-        <w:t xml:space="preserve"> </w:t>
-      </w:r>
-      <w:r>
-        <w:rPr>
-          <w:rFonts w:asciiTheme="majorHAnsi" w:hAnsiTheme="majorHAnsi" w:cs="Times New Roman"/>
-          <w:b/>
-          <w:bCs/>
-        </w:rPr>
-        <w:t xml:space="preserve">REAL-TIME CHAT APPLICATIONS </w:t>
-      </w:r>
-      <w:r>
-        <w:rPr>
-          <w:rFonts w:asciiTheme="majorHAnsi" w:hAnsiTheme="majorHAnsi" w:cs="Times New Roman"/>
-          <w:b/>
-          <w:bCs/>
-        </w:rPr>
-        <w:t>" is a result of my own work and research. This project has been developed as part of my mini project for </w:t>
-      </w:r>
-      <w:proofErr w:type="spellStart"/>
-      <w:r>
-        <w:rPr>
-          <w:rFonts w:asciiTheme="majorHAnsi" w:hAnsiTheme="majorHAnsi" w:cs="Times New Roman"/>
-          <w:b/>
-          <w:bCs/>
-        </w:rPr>
-        <w:t>B.Tech</w:t>
-      </w:r>
-      <w:proofErr w:type="spellEnd"/>
-      <w:r>
-        <w:rPr>
-          <w:rFonts w:asciiTheme="majorHAnsi" w:hAnsiTheme="majorHAnsi" w:cs="Times New Roman"/>
-          <w:b/>
-          <w:bCs/>
-        </w:rPr>
-        <w:t xml:space="preserve"> in Computer Science Engineering (CSE) 3</w:t>
-      </w:r>
-      <w:r>
-        <w:rPr>
-          <w:rFonts w:asciiTheme="majorHAnsi" w:hAnsiTheme="majorHAnsi" w:cs="Times New Roman"/>
-          <w:b/>
-          <w:bCs/>
-          <w:vertAlign w:val="superscript"/>
-        </w:rPr>
-        <w:t>rd</w:t>
-      </w:r>
-      <w:r>
-        <w:rPr>
-          <w:rFonts w:asciiTheme="majorHAnsi" w:hAnsiTheme="majorHAnsi" w:cs="Times New Roman"/>
-          <w:b/>
-          <w:bCs/>
-        </w:rPr>
-        <w:t xml:space="preserve"> year </w:t>
-      </w:r>
-      <w:r>
-        <w:rPr>
-          <w:rFonts w:asciiTheme="majorHAnsi" w:hAnsiTheme="majorHAnsi" w:cs="Times New Roman"/>
-          <w:b/>
-          <w:bCs/>
-        </w:rPr>
-        <w:t xml:space="preserve">at Babu </w:t>
-      </w:r>
-      <w:proofErr w:type="spellStart"/>
-      <w:r>
-        <w:rPr>
-          <w:rFonts w:asciiTheme="majorHAnsi" w:hAnsiTheme="majorHAnsi" w:cs="Times New Roman"/>
-          <w:b/>
-          <w:bCs/>
-        </w:rPr>
-        <w:t>Banarsi</w:t>
-      </w:r>
-      <w:proofErr w:type="spellEnd"/>
-      <w:r>
-        <w:rPr>
-          <w:rFonts w:asciiTheme="majorHAnsi" w:hAnsiTheme="majorHAnsi" w:cs="Times New Roman"/>
-          <w:b/>
-          <w:bCs/>
-        </w:rPr>
-        <w:t xml:space="preserve"> Das Institute of Technology (BBDIT).</w:t>
-      </w:r>
-    </w:p>
-    <w:p>
-      <w:pPr>
-        <w:rPr>
-          <w:rFonts w:asciiTheme="majorHAnsi" w:hAnsiTheme="majorHAnsi" w:cs="Times New Roman"/>
-          <w:b/>
-          <w:bCs/>
-        </w:rPr>
-      </w:pPr>
-      <w:r>
-        <w:rPr>
-          <w:rFonts w:asciiTheme="majorHAnsi" w:hAnsiTheme="majorHAnsi" w:cs="Times New Roman"/>
-          <w:b/>
-          <w:bCs/>
-        </w:rPr>
-        <w:t>I affirm that the work presented in this report is original and has not been submitted for any other academic purpose. All sources of information and references used in the preparation of this project have been duly acknowledged.</w:t>
-      </w:r>
-    </w:p>
-    <w:p>
-      <w:pPr>
-        <w:rPr>
-          <w:rFonts w:asciiTheme="majorHAnsi" w:hAnsiTheme="majorHAnsi" w:cs="Times New Roman"/>
-          <w:b/>
-          <w:bCs/>
-        </w:rPr>
-      </w:pPr>
-      <w:r>
-        <w:rPr>
-          <w:rFonts w:asciiTheme="majorHAnsi" w:hAnsiTheme="majorHAnsi" w:cs="Times New Roman"/>
-          <w:b/>
-          <w:bCs/>
-        </w:rPr>
-        <w:t>I would like to express my gratitude to my project supervisor, </w:t>
-      </w:r>
-      <w:r>
-        <w:rPr>
-          <w:rFonts w:asciiTheme="majorHAnsi" w:hAnsiTheme="majorHAnsi" w:cs="Times New Roman"/>
-          <w:b/>
-          <w:bCs/>
-        </w:rPr>
-        <w:t>Mr. UDAY ARUN</w:t>
-      </w:r>
-      <w:r>
-        <w:rPr>
-          <w:rFonts w:asciiTheme="majorHAnsi" w:hAnsiTheme="majorHAnsi" w:cs="Times New Roman"/>
-          <w:b/>
-          <w:bCs/>
-        </w:rPr>
-        <w:t>, for their guidance and support throughout the development of this project. I also extend my thanks to my peers and family for their encouragement and assistance.</w:t>
-      </w:r>
-    </w:p>
-    <w:p>
-      <w:pPr>
-        <w:jc w:val="center"/>
-        <w:rPr>
-          <w:rFonts w:asciiTheme="majorHAnsi" w:hAnsiTheme="majorHAnsi" w:cs="Times New Roman"/>
-          <w:b/>
-          <w:bCs/>
-        </w:rPr>
-      </w:pPr>
-    </w:p>
-    <w:p>
-      <w:pPr>
-        <w:jc w:val="center"/>
-        <w:rPr>
-          <w:rFonts w:asciiTheme="majorHAnsi" w:hAnsiTheme="majorHAnsi" w:cs="Times New Roman"/>
-          <w:b/>
-          <w:bCs/>
-        </w:rPr>
-      </w:pPr>
-    </w:p>
-    <w:p>
-      <w:pPr>
-        <w:rPr>
-          <w:rFonts w:asciiTheme="majorHAnsi" w:hAnsiTheme="majorHAnsi" w:cs="Times New Roman"/>
-          <w:b/>
-          <w:bCs/>
-        </w:rPr>
-      </w:pPr>
-    </w:p>
-    <w:p>
-      <w:pPr>
-        <w:rPr>
-          <w:rFonts w:asciiTheme="majorHAnsi" w:hAnsiTheme="majorHAnsi" w:cs="Times New Roman"/>
-          <w:b/>
-          <w:bCs/>
-        </w:rPr>
-      </w:pPr>
-    </w:p>
-    <w:p>
-      <w:pPr>
-        <w:rPr>
-          <w:rFonts w:asciiTheme="majorHAnsi" w:hAnsiTheme="majorHAnsi" w:cs="Times New Roman"/>
-          <w:b/>
-          <w:bCs/>
-        </w:rPr>
-      </w:pPr>
-      <w:r>
-        <w:rPr>
-          <w:rFonts w:asciiTheme="majorHAnsi" w:hAnsiTheme="majorHAnsi" w:cs="Times New Roman"/>
-          <w:b/>
-          <w:bCs/>
-        </w:rPr>
-        <w:t>Course: </w:t>
-      </w:r>
-      <w:proofErr w:type="spellStart"/>
-      <w:r>
-        <w:rPr>
-          <w:rFonts w:asciiTheme="majorHAnsi" w:hAnsiTheme="majorHAnsi" w:cs="Times New Roman"/>
-          <w:b/>
-          <w:bCs/>
-        </w:rPr>
-        <w:t>B.Tech</w:t>
-      </w:r>
-      <w:proofErr w:type="spellEnd"/>
-      <w:r>
-        <w:rPr>
-          <w:rFonts w:asciiTheme="majorHAnsi" w:hAnsiTheme="majorHAnsi" w:cs="Times New Roman"/>
-          <w:b/>
-          <w:bCs/>
-        </w:rPr>
-        <w:t xml:space="preserve"> (CSE) 3</w:t>
-      </w:r>
-      <w:r>
-        <w:rPr>
-          <w:rFonts w:asciiTheme="majorHAnsi" w:hAnsiTheme="majorHAnsi" w:cs="Times New Roman"/>
-          <w:b/>
-          <w:bCs/>
-          <w:vertAlign w:val="superscript"/>
-        </w:rPr>
-        <w:t>rd</w:t>
-      </w:r>
-      <w:r>
-        <w:rPr>
-          <w:rFonts w:asciiTheme="majorHAnsi" w:hAnsiTheme="majorHAnsi" w:cs="Times New Roman"/>
-          <w:b/>
-          <w:bCs/>
-        </w:rPr>
-        <w:t xml:space="preserve"> year</w:t>
-      </w:r>
-    </w:p>
-    <w:p>
-      <w:pPr>
-        <w:rPr>
-          <w:rFonts w:asciiTheme="majorHAnsi" w:hAnsiTheme="majorHAnsi" w:cs="Times New Roman"/>
-          <w:b/>
-          <w:bCs/>
-        </w:rPr>
-      </w:pPr>
-      <w:r>
-        <w:rPr>
-          <w:rFonts w:asciiTheme="majorHAnsi" w:hAnsiTheme="majorHAnsi" w:cs="Times New Roman"/>
-          <w:b/>
-          <w:bCs/>
-        </w:rPr>
-        <w:t>Date:</w:t>
-      </w:r>
-    </w:p>
-    <w:p>
-      <w:pPr>
-        <w:jc w:val="both"/>
-        <w:rPr>
-          <w:rFonts w:asciiTheme="majorHAnsi" w:hAnsiTheme="majorHAnsi" w:cs="Times New Roman"/>
-          <w:b/>
-          <w:bCs/>
-        </w:rPr>
-      </w:pPr>
-      <w:r>
-        <w:rPr>
-          <w:rFonts w:asciiTheme="majorHAnsi" w:hAnsiTheme="majorHAnsi" w:cs="Times New Roman"/>
-          <w:b/>
-          <w:bCs/>
-        </w:rPr>
-        <w:t>Asit Kumar                           2200350100018</w:t>
-      </w:r>
-    </w:p>
-    <w:p>
-      <w:pPr>
-        <w:jc w:val="both"/>
-        <w:rPr>
-          <w:rFonts w:asciiTheme="majorHAnsi" w:hAnsiTheme="majorHAnsi" w:cs="Times New Roman"/>
-          <w:b/>
-          <w:bCs/>
-        </w:rPr>
-      </w:pPr>
-      <w:r>
-        <w:rPr>
-          <w:rFonts w:asciiTheme="majorHAnsi" w:hAnsiTheme="majorHAnsi" w:cs="Times New Roman"/>
-          <w:b/>
-          <w:bCs/>
-        </w:rPr>
-        <w:t xml:space="preserve">Dheeraj </w:t>
-      </w:r>
-      <w:r>
-        <w:rPr>
-          <w:rFonts w:asciiTheme="majorHAnsi" w:hAnsiTheme="majorHAnsi" w:cs="Times New Roman"/>
-          <w:b/>
-          <w:bCs/>
-        </w:rPr>
-        <w:t xml:space="preserve">Kumar     </w:t>
-      </w:r>
-      <w:r>
-        <w:rPr>
-          <w:rFonts w:asciiTheme="majorHAnsi" w:hAnsiTheme="majorHAnsi" w:cs="Times New Roman"/>
-          <w:b/>
-          <w:bCs/>
-        </w:rPr>
-        <w:t xml:space="preserve">            2200350100018</w:t>
-      </w:r>
-    </w:p>
-    <w:p>
-      <w:pPr>
-        <w:jc w:val="both"/>
-        <w:rPr>
-          <w:rFonts w:asciiTheme="majorHAnsi" w:hAnsiTheme="majorHAnsi" w:cs="Times New Roman"/>
-          <w:b/>
-          <w:bCs/>
-        </w:rPr>
-      </w:pPr>
-      <w:r>
-        <w:rPr>
-          <w:rFonts w:asciiTheme="majorHAnsi" w:hAnsiTheme="majorHAnsi" w:cs="Times New Roman"/>
-          <w:b/>
-          <w:bCs/>
-        </w:rPr>
-        <w:t xml:space="preserve">Akash </w:t>
-      </w:r>
-      <w:proofErr w:type="spellStart"/>
-      <w:r>
-        <w:rPr>
-          <w:rFonts w:asciiTheme="majorHAnsi" w:hAnsiTheme="majorHAnsi" w:cs="Times New Roman"/>
-          <w:b/>
-          <w:bCs/>
-        </w:rPr>
-        <w:t>Mahato</w:t>
-      </w:r>
-      <w:proofErr w:type="spellEnd"/>
-      <w:r>
-        <w:rPr>
-          <w:rFonts w:asciiTheme="majorHAnsi" w:hAnsiTheme="majorHAnsi" w:cs="Times New Roman"/>
-          <w:b/>
-          <w:bCs/>
-        </w:rPr>
-        <w:t xml:space="preserve">  </w:t>
-      </w:r>
-      <w:r>
-        <w:rPr>
-          <w:rFonts w:asciiTheme="majorHAnsi" w:hAnsiTheme="majorHAnsi" w:cs="Times New Roman"/>
-          <w:b/>
-          <w:bCs/>
-        </w:rPr>
-        <w:t xml:space="preserve">                 2200350100018</w:t>
-      </w:r>
-      <w:r>
-        <w:rPr>
-          <w:rFonts w:asciiTheme="majorHAnsi" w:hAnsiTheme="majorHAnsi" w:cs="Times New Roman"/>
-          <w:b/>
-          <w:bCs/>
-        </w:rPr>
-        <w:t xml:space="preserve">                                                          </w:t>
-      </w:r>
-    </w:p>
-    <w:p>
-      <w:pPr>
-        <w:jc w:val="both"/>
-        <w:rPr>
-          <w:rFonts w:asciiTheme="majorHAnsi" w:hAnsiTheme="majorHAnsi" w:cs="Times New Roman"/>
-          <w:b/>
-          <w:bCs/>
-        </w:rPr>
-      </w:pPr>
-      <w:r>
-        <w:rPr>
-          <w:rFonts w:asciiTheme="majorHAnsi" w:hAnsiTheme="majorHAnsi" w:cs="Times New Roman"/>
-          <w:b/>
-          <w:bCs/>
-        </w:rPr>
-        <w:t>Saif Ullah                             2200350100018</w:t>
-      </w:r>
-    </w:p>
-    <w:p>
-      <w:pPr>
-        <w:jc w:val="both"/>
-        <w:rPr>
-          <w:rFonts w:asciiTheme="majorHAnsi" w:hAnsiTheme="majorHAnsi" w:cs="Times New Roman"/>
-          <w:b/>
-          <w:bCs/>
-        </w:rPr>
-      </w:pPr>
-    </w:p>
-    <w:p>
-      <w:pPr>
-        <w:jc w:val="both"/>
-        <w:rPr>
-          <w:rFonts w:asciiTheme="majorHAnsi" w:hAnsiTheme="majorHAnsi" w:cs="Times New Roman"/>
-          <w:b/>
-          <w:bCs/>
-        </w:rPr>
-      </w:pPr>
-    </w:p>
-    <w:p>
-      <w:pPr>
-        <w:jc w:val="both"/>
-        <w:rPr>
-          <w:rFonts w:asciiTheme="majorHAnsi" w:hAnsiTheme="majorHAnsi" w:cs="Times New Roman"/>
-          <w:b/>
-          <w:bCs/>
-        </w:rPr>
-      </w:pPr>
-      <w:r>
-        <w:rPr>
-          <w:rFonts w:asciiTheme="majorHAnsi" w:hAnsiTheme="majorHAnsi" w:cs="Times New Roman"/>
-          <w:b/>
-          <w:bCs/>
-        </w:rPr>
-        <w:t>Prof. Name</w:t>
-      </w:r>
-      <w:r>
-        <w:rPr>
-          <w:rFonts w:asciiTheme="majorHAnsi" w:hAnsiTheme="majorHAnsi" w:cs="Times New Roman"/>
-          <w:b/>
-          <w:bCs/>
-        </w:rPr>
-        <w:t xml:space="preserve">                                                                                                                                   </w:t>
-      </w:r>
-    </w:p>
-    <w:p>
-      <w:pPr>
-        <w:jc w:val="both"/>
-        <w:rPr>
-          <w:rFonts w:asciiTheme="majorHAnsi" w:hAnsiTheme="majorHAnsi" w:cs="Times New Roman"/>
-          <w:b/>
-          <w:bCs/>
-        </w:rPr>
-      </w:pPr>
-      <w:r>
-        <w:rPr>
-          <w:rFonts w:asciiTheme="majorHAnsi" w:hAnsiTheme="majorHAnsi" w:cs="Times New Roman"/>
-          <w:b/>
-          <w:bCs/>
-        </w:rPr>
-        <w:t>Project Guide</w:t>
-      </w:r>
-      <w:r>
-        <w:rPr>
-          <w:rFonts w:asciiTheme="majorHAnsi" w:hAnsiTheme="majorHAnsi" w:cs="Times New Roman"/>
-          <w:b/>
-          <w:bCs/>
-        </w:rPr>
-        <w:t xml:space="preserve">                                                                                                                              </w:t>
-      </w:r>
-      <w:r>
-        <w:rPr>
-          <w:rFonts w:asciiTheme="majorHAnsi" w:hAnsiTheme="majorHAnsi" w:cs="Times New Roman"/>
-          <w:b/>
-          <w:bCs/>
-        </w:rPr>
-        <w:t>Professor &amp; Head</w:t>
-      </w:r>
-    </w:p>
-    <w:p>
-      <w:pPr>
-        <w:jc w:val="both"/>
-        <w:rPr>
-          <w:rFonts w:asciiTheme="majorHAnsi" w:hAnsiTheme="majorHAnsi" w:cs="Times New Roman"/>
-          <w:b/>
-          <w:bCs/>
-        </w:rPr>
-      </w:pPr>
-      <w:r>
-        <w:rPr>
-          <w:rFonts w:asciiTheme="majorHAnsi" w:hAnsiTheme="majorHAnsi" w:cs="Times New Roman"/>
-          <w:b/>
-          <w:bCs/>
-        </w:rPr>
-        <w:t xml:space="preserve">Department of </w:t>
-      </w:r>
-      <w:r>
-        <w:rPr>
-          <w:rFonts w:asciiTheme="majorHAnsi" w:hAnsiTheme="majorHAnsi" w:cs="Times New Roman"/>
-          <w:b/>
-          <w:bCs/>
-        </w:rPr>
-        <w:t>Computer science</w:t>
-      </w:r>
-      <w:r>
-        <w:rPr>
-          <w:rFonts w:asciiTheme="majorHAnsi" w:hAnsiTheme="majorHAnsi" w:cs="Times New Roman"/>
-          <w:b/>
-          <w:bCs/>
-        </w:rPr>
-        <w:t xml:space="preserve"> </w:t>
-      </w:r>
-      <w:proofErr w:type="spellStart"/>
-      <w:r>
-        <w:rPr>
-          <w:rFonts w:asciiTheme="majorHAnsi" w:hAnsiTheme="majorHAnsi" w:cs="Times New Roman"/>
-          <w:b/>
-          <w:bCs/>
-        </w:rPr>
-        <w:t>Engg</w:t>
-      </w:r>
-      <w:proofErr w:type="spellEnd"/>
-      <w:r>
-        <w:rPr>
-          <w:rFonts w:asciiTheme="majorHAnsi" w:hAnsiTheme="majorHAnsi" w:cs="Times New Roman"/>
-          <w:b/>
-          <w:bCs/>
-        </w:rPr>
-        <w:t>.</w:t>
-      </w:r>
-      <w:r>
-        <w:rPr>
-          <w:rFonts w:asciiTheme="majorHAnsi" w:hAnsiTheme="majorHAnsi" w:cs="Times New Roman"/>
-          <w:b/>
-          <w:bCs/>
-        </w:rPr>
-        <w:t xml:space="preserve">                                                                     </w:t>
-      </w:r>
-      <w:r>
-        <w:rPr>
-          <w:rFonts w:asciiTheme="majorHAnsi" w:hAnsiTheme="majorHAnsi" w:cs="Times New Roman"/>
-          <w:b/>
-          <w:bCs/>
-        </w:rPr>
-        <w:t xml:space="preserve">Department of </w:t>
-      </w:r>
-      <w:r>
-        <w:rPr>
-          <w:rFonts w:asciiTheme="majorHAnsi" w:hAnsiTheme="majorHAnsi" w:cs="Times New Roman"/>
-          <w:b/>
-          <w:bCs/>
-        </w:rPr>
-        <w:t>CSE</w:t>
-      </w:r>
-    </w:p>
-    <w:p>
-      <w:pPr>
-        <w:jc w:val="both"/>
-        <w:rPr>
-          <w:rFonts w:asciiTheme="majorHAnsi" w:hAnsiTheme="majorHAnsi" w:cs="Times New Roman"/>
-          <w:b/>
-          <w:bCs/>
-        </w:rPr>
-      </w:pPr>
-    </w:p>
-    <w:p>
-      <w:pPr>
-        <w:jc w:val="both"/>
-        <w:rPr>
-          <w:rFonts w:asciiTheme="majorHAnsi" w:hAnsiTheme="majorHAnsi" w:cs="Times New Roman"/>
-          <w:b/>
-          <w:bCs/>
-        </w:rPr>
-      </w:pPr>
-    </w:p>
-    <w:p>
-      <w:pPr>
-        <w:jc w:val="both"/>
-        <w:rPr>
-          <w:rFonts w:asciiTheme="majorHAnsi" w:hAnsiTheme="majorHAnsi" w:cs="Times New Roman"/>
-          <w:b/>
-          <w:bCs/>
-        </w:rPr>
-      </w:pPr>
-    </w:p>
-    <w:p>
-      <w:pPr>
-        <w:rPr>
-          <w:rFonts w:asciiTheme="majorHAnsi" w:hAnsiTheme="majorHAnsi" w:cs="Times New Roman"/>
-          <w:b/>
-          <w:bCs/>
-        </w:rPr>
-      </w:pPr>
-    </w:p>
-    <w:p>
-      <w:pPr>
-        <w:jc w:val="center"/>
-        <w:rPr>
-          <w:rFonts w:asciiTheme="majorHAnsi" w:hAnsiTheme="majorHAnsi" w:cs="Times New Roman"/>
-          <w:b/>
-          <w:bCs/>
-        </w:rPr>
-      </w:pPr>
-      <w:r>
-        <w:rPr>
-          <w:rFonts w:asciiTheme="majorHAnsi" w:hAnsiTheme="majorHAnsi" w:cs="Times New Roman"/>
-          <w:b/>
-          <w:bCs/>
-          <w:sz w:val="36"/>
-          <w:szCs w:val="36"/>
-        </w:rPr>
-        <w:t>Acknowledgment</w:t>
-      </w:r>
-    </w:p>
-    <w:p>
-      <w:pPr>
-        <w:rPr>
-          <w:rFonts w:asciiTheme="majorHAnsi" w:hAnsiTheme="majorHAnsi" w:cs="Times New Roman"/>
-          <w:b/>
-          <w:bCs/>
-        </w:rPr>
-      </w:pPr>
-      <w:r>
-        <w:rPr>
-          <w:rFonts w:asciiTheme="majorHAnsi" w:hAnsiTheme="majorHAnsi" w:cs="Times New Roman"/>
-          <w:b/>
-          <w:bCs/>
-        </w:rPr>
-        <w:t>I would like to express my heartfelt gratitude to all those who contributed to the successful completion of my project "</w:t>
-      </w:r>
-      <w:r>
-        <w:rPr>
-          <w:rFonts w:asciiTheme="majorHAnsi" w:hAnsiTheme="majorHAnsi" w:cs="Times New Roman"/>
-          <w:b/>
-          <w:bCs/>
-        </w:rPr>
-        <w:t xml:space="preserve"> REAL-TIME CHAT APPLICATIONS</w:t>
-      </w:r>
-      <w:r>
-        <w:rPr>
-          <w:rFonts w:asciiTheme="majorHAnsi" w:hAnsiTheme="majorHAnsi" w:cs="Times New Roman"/>
-          <w:b/>
-          <w:bCs/>
-        </w:rPr>
-        <w:t>".</w:t>
-      </w:r>
-    </w:p>
-    <w:p>
-      <w:pPr>
-        <w:rPr>
-          <w:rFonts w:asciiTheme="majorHAnsi" w:hAnsiTheme="majorHAnsi" w:cs="Times New Roman"/>
-          <w:b/>
-          <w:bCs/>
-        </w:rPr>
-      </w:pPr>
-    </w:p>
-    <w:p>
-      <w:pPr>
-        <w:rPr>
-          <w:rFonts w:asciiTheme="majorHAnsi" w:hAnsiTheme="majorHAnsi" w:cs="Times New Roman"/>
-          <w:b/>
-          <w:bCs/>
-        </w:rPr>
-      </w:pPr>
-      <w:r>
-        <w:rPr>
-          <w:rFonts w:asciiTheme="majorHAnsi" w:hAnsiTheme="majorHAnsi" w:cs="Times New Roman"/>
-          <w:b/>
-          <w:bCs/>
-        </w:rPr>
-        <w:t>First and foremost, I would like to thank my project supervisor, [Supervisor's Name], for their invaluable guidance, support, and encouragement throughout the development of this project. Their insights and feedback were instrumental in shaping the direction of my work.</w:t>
-      </w:r>
-    </w:p>
-    <w:p>
-      <w:pPr>
-        <w:rPr>
-          <w:rFonts w:asciiTheme="majorHAnsi" w:hAnsiTheme="majorHAnsi" w:cs="Times New Roman"/>
-          <w:b/>
-          <w:bCs/>
-        </w:rPr>
-      </w:pPr>
-    </w:p>
-    <w:p>
-      <w:pPr>
-        <w:rPr>
-          <w:rFonts w:asciiTheme="majorHAnsi" w:hAnsiTheme="majorHAnsi" w:cs="Times New Roman"/>
-          <w:b/>
-          <w:bCs/>
-        </w:rPr>
-      </w:pPr>
-      <w:r>
-        <w:rPr>
-          <w:rFonts w:asciiTheme="majorHAnsi" w:hAnsiTheme="majorHAnsi" w:cs="Times New Roman"/>
-          <w:b/>
-          <w:bCs/>
-        </w:rPr>
-        <w:t>I would also like to extend my appreciation to my classmates and friends for their collaboration and assistance during the project. Their ideas and suggestions helped enhance the quality of the application.</w:t>
-      </w:r>
-    </w:p>
-    <w:p>
-      <w:pPr>
-        <w:rPr>
-          <w:rFonts w:asciiTheme="majorHAnsi" w:hAnsiTheme="majorHAnsi" w:cs="Times New Roman"/>
-          <w:b/>
-          <w:bCs/>
-        </w:rPr>
-      </w:pPr>
-    </w:p>
-    <w:p>
-      <w:pPr>
-        <w:rPr>
-          <w:rFonts w:asciiTheme="majorHAnsi" w:hAnsiTheme="majorHAnsi" w:cs="Times New Roman"/>
-          <w:b/>
-          <w:bCs/>
-        </w:rPr>
-      </w:pPr>
-      <w:r>
-        <w:rPr>
-          <w:rFonts w:asciiTheme="majorHAnsi" w:hAnsiTheme="majorHAnsi" w:cs="Times New Roman"/>
-          <w:b/>
-          <w:bCs/>
-        </w:rPr>
-        <w:t>Additionally, I am grateful to my family for their unwavering support and motivation, which kept me focused and determined throughout this journey.</w:t>
-      </w:r>
-    </w:p>
-    <w:p>
-      <w:pPr>
-        <w:rPr>
-          <w:rFonts w:asciiTheme="majorHAnsi" w:hAnsiTheme="majorHAnsi" w:cs="Times New Roman"/>
-          <w:b/>
-          <w:bCs/>
-        </w:rPr>
-      </w:pPr>
-    </w:p>
-    <w:p>
-      <w:pPr>
-        <w:rPr>
-          <w:rFonts w:asciiTheme="majorHAnsi" w:hAnsiTheme="majorHAnsi" w:cs="Times New Roman"/>
-          <w:b/>
-          <w:bCs/>
-        </w:rPr>
-      </w:pPr>
-      <w:r>
-        <w:rPr>
-          <w:rFonts w:asciiTheme="majorHAnsi" w:hAnsiTheme="majorHAnsi" w:cs="Times New Roman"/>
-          <w:b/>
-          <w:bCs/>
-        </w:rPr>
-        <w:t>Finally, I would like to acknowledge the various online resources and documentation that provided essential information and guidance on the technologies used in this project, including HTML, CSS, JavaScript, Node.js, Socket.IO, and MongoDB.</w:t>
-      </w:r>
-    </w:p>
-    <w:p>
-      <w:pPr>
-        <w:rPr>
-          <w:rFonts w:asciiTheme="majorHAnsi" w:hAnsiTheme="majorHAnsi" w:cs="Times New Roman"/>
-          <w:b/>
-          <w:bCs/>
-        </w:rPr>
-      </w:pPr>
-    </w:p>
-    <w:p>
-      <w:pPr>
-        <w:rPr>
-          <w:rFonts w:asciiTheme="majorHAnsi" w:hAnsiTheme="majorHAnsi" w:cs="Times New Roman"/>
-          <w:b/>
-          <w:bCs/>
-        </w:rPr>
-      </w:pPr>
-      <w:r>
-        <w:rPr>
-          <w:rFonts w:asciiTheme="majorHAnsi" w:hAnsiTheme="majorHAnsi" w:cs="Times New Roman"/>
-          <w:b/>
-          <w:bCs/>
-        </w:rPr>
-        <w:t>Thank you all for your support and encouragement.</w:t>
-      </w:r>
-    </w:p>
-    <w:p>
-      <w:pPr>
-        <w:rPr>
-          <w:rFonts w:asciiTheme="majorHAnsi" w:hAnsiTheme="majorHAnsi" w:cs="Times New Roman"/>
-          <w:b/>
-          <w:bCs/>
-        </w:rPr>
-      </w:pPr>
-      <w:r>
-        <w:rPr>
-          <w:rFonts w:asciiTheme="majorHAnsi" w:hAnsiTheme="majorHAnsi" w:cs="Times New Roman"/>
-          <w:b/>
-          <w:bCs/>
-        </w:rPr>
-        <w:tab/>
-      </w:r>
-      <w:r>
-        <w:rPr>
-          <w:rFonts w:asciiTheme="majorHAnsi" w:hAnsiTheme="majorHAnsi" w:cs="Times New Roman"/>
-          <w:b/>
-          <w:bCs/>
-        </w:rPr>
-        <w:tab/>
-      </w:r>
-      <w:r>
-        <w:rPr>
-          <w:rFonts w:asciiTheme="majorHAnsi" w:hAnsiTheme="majorHAnsi" w:cs="Times New Roman"/>
-          <w:b/>
-          <w:bCs/>
-        </w:rPr>
-        <w:tab/>
-      </w:r>
-      <w:r>
-        <w:rPr>
-          <w:rFonts w:asciiTheme="majorHAnsi" w:hAnsiTheme="majorHAnsi" w:cs="Times New Roman"/>
-          <w:b/>
-          <w:bCs/>
-        </w:rPr>
-        <w:tab/>
-      </w:r>
-      <w:r>
-        <w:rPr>
-          <w:rFonts w:asciiTheme="majorHAnsi" w:hAnsiTheme="majorHAnsi" w:cs="Times New Roman"/>
-          <w:b/>
-          <w:bCs/>
-        </w:rPr>
-        <w:tab/>
-      </w:r>
-      <w:r>
-        <w:rPr>
-          <w:rFonts w:asciiTheme="majorHAnsi" w:hAnsiTheme="majorHAnsi" w:cs="Times New Roman"/>
-          <w:b/>
-          <w:bCs/>
-        </w:rPr>
-        <w:tab/>
-      </w:r>
-      <w:r>
-        <w:rPr>
-          <w:rFonts w:asciiTheme="majorHAnsi" w:hAnsiTheme="majorHAnsi" w:cs="Times New Roman"/>
-          <w:b/>
-          <w:bCs/>
-        </w:rPr>
-        <w:tab/>
-      </w:r>
-      <w:r>
-        <w:rPr>
-          <w:rFonts w:asciiTheme="majorHAnsi" w:hAnsiTheme="majorHAnsi" w:cs="Times New Roman"/>
-          <w:b/>
-          <w:bCs/>
-        </w:rPr>
-        <w:tab/>
-      </w:r>
-      <w:r>
-        <w:rPr>
-          <w:rFonts w:asciiTheme="majorHAnsi" w:hAnsiTheme="majorHAnsi" w:cs="Times New Roman"/>
-          <w:b/>
-          <w:bCs/>
-        </w:rPr>
-        <w:tab/>
-      </w:r>
-      <w:r>
-        <w:rPr>
-          <w:rFonts w:asciiTheme="majorHAnsi" w:hAnsiTheme="majorHAnsi" w:cs="Times New Roman"/>
-          <w:b/>
-          <w:bCs/>
-        </w:rPr>
-        <w:tab/>
-      </w:r>
-      <w:r>
-        <w:rPr>
-          <w:rFonts w:asciiTheme="majorHAnsi" w:hAnsiTheme="majorHAnsi" w:cs="Times New Roman"/>
-          <w:b/>
-          <w:bCs/>
-        </w:rPr>
-        <w:tab/>
-      </w:r>
-      <w:r>
-        <w:rPr>
-          <w:rFonts w:asciiTheme="majorHAnsi" w:hAnsiTheme="majorHAnsi" w:cs="Times New Roman"/>
-          <w:b/>
-          <w:bCs/>
-        </w:rPr>
-        <w:tab/>
-      </w:r>
-      <w:r>
-        <w:rPr>
-          <w:rFonts w:asciiTheme="majorHAnsi" w:hAnsiTheme="majorHAnsi" w:cs="Times New Roman"/>
-          <w:b/>
-          <w:bCs/>
-        </w:rPr>
-        <w:tab/>
-      </w:r>
-      <w:r>
-        <w:rPr>
-          <w:rFonts w:asciiTheme="majorHAnsi" w:hAnsiTheme="majorHAnsi" w:cs="Times New Roman"/>
-          <w:b/>
-          <w:bCs/>
-        </w:rPr>
-        <w:tab/>
-      </w:r>
-      <w:r>
-        <w:rPr>
-          <w:rFonts w:asciiTheme="majorHAnsi" w:hAnsiTheme="majorHAnsi" w:cs="Times New Roman"/>
-          <w:b/>
-          <w:bCs/>
-        </w:rPr>
-        <w:tab/>
-      </w:r>
-      <w:r>
-        <w:rPr>
-          <w:rFonts w:asciiTheme="majorHAnsi" w:hAnsiTheme="majorHAnsi" w:cs="Times New Roman"/>
-          <w:b/>
-          <w:bCs/>
-        </w:rPr>
-        <w:tab/>
-      </w:r>
-      <w:r>
-        <w:rPr>
-          <w:rFonts w:asciiTheme="majorHAnsi" w:hAnsiTheme="majorHAnsi" w:cs="Times New Roman"/>
-          <w:b/>
-          <w:bCs/>
-        </w:rPr>
-        <w:tab/>
-      </w:r>
-      <w:r>
-        <w:rPr>
-          <w:rFonts w:asciiTheme="majorHAnsi" w:hAnsiTheme="majorHAnsi" w:cs="Times New Roman"/>
-          <w:b/>
-          <w:bCs/>
-        </w:rPr>
-        <w:tab/>
-      </w:r>
-      <w:r>
-        <w:rPr>
-          <w:rFonts w:asciiTheme="majorHAnsi" w:hAnsiTheme="majorHAnsi" w:cs="Times New Roman"/>
-          <w:b/>
-          <w:bCs/>
-        </w:rPr>
-        <w:tab/>
-      </w:r>
-      <w:r>
-        <w:rPr>
-          <w:rFonts w:asciiTheme="majorHAnsi" w:hAnsiTheme="majorHAnsi" w:cs="Times New Roman"/>
-          <w:b/>
-          <w:bCs/>
-        </w:rPr>
-        <w:tab/>
-      </w:r>
-      <w:r>
-        <w:rPr>
-          <w:rFonts w:asciiTheme="majorHAnsi" w:hAnsiTheme="majorHAnsi" w:cs="Times New Roman"/>
-          <w:b/>
-          <w:bCs/>
-        </w:rPr>
-        <w:tab/>
-      </w:r>
-      <w:r>
-        <w:rPr>
-          <w:rFonts w:asciiTheme="majorHAnsi" w:hAnsiTheme="majorHAnsi" w:cs="Times New Roman"/>
-          <w:b/>
-          <w:bCs/>
-        </w:rPr>
-        <w:tab/>
-      </w:r>
-      <w:r>
-        <w:rPr>
-          <w:rFonts w:asciiTheme="majorHAnsi" w:hAnsiTheme="majorHAnsi" w:cs="Times New Roman"/>
-          <w:b/>
-          <w:bCs/>
-        </w:rPr>
-        <w:tab/>
-      </w:r>
-      <w:r>
-        <w:rPr>
-          <w:rFonts w:asciiTheme="majorHAnsi" w:hAnsiTheme="majorHAnsi" w:cs="Times New Roman"/>
-          <w:b/>
-          <w:bCs/>
-        </w:rPr>
-        <w:tab/>
-      </w:r>
-      <w:r>
-        <w:rPr>
-          <w:rFonts w:asciiTheme="majorHAnsi" w:hAnsiTheme="majorHAnsi" w:cs="Times New Roman"/>
-          <w:b/>
-          <w:bCs/>
-        </w:rPr>
-        <w:tab/>
-      </w:r>
-      <w:r>
-        <w:rPr>
-          <w:rFonts w:asciiTheme="majorHAnsi" w:hAnsiTheme="majorHAnsi" w:cs="Times New Roman"/>
-          <w:b/>
-          <w:bCs/>
-        </w:rPr>
-        <w:tab/>
-      </w:r>
-      <w:r>
-        <w:rPr>
-          <w:rFonts w:asciiTheme="majorHAnsi" w:hAnsiTheme="majorHAnsi" w:cs="Times New Roman"/>
-          <w:b/>
-          <w:bCs/>
-        </w:rPr>
-        <w:tab/>
-      </w:r>
-      <w:r>
-        <w:rPr>
-          <w:rFonts w:asciiTheme="majorHAnsi" w:hAnsiTheme="majorHAnsi" w:cs="Times New Roman"/>
-          <w:b/>
-          <w:bCs/>
-        </w:rPr>
-        <w:tab/>
-      </w:r>
-    </w:p>
-    <w:p>
-      <w:pPr>
-        <w:jc w:val="center"/>
-        <w:rPr>
-          <w:rFonts w:asciiTheme="majorHAnsi" w:hAnsiTheme="majorHAnsi" w:cs="Times New Roman"/>
-          <w:b/>
-          <w:bCs/>
-        </w:rPr>
-      </w:pPr>
-    </w:p>
-    <w:p>
-      <w:pPr>
-        <w:jc w:val="center"/>
-        <w:rPr>
-          <w:rFonts w:asciiTheme="majorHAnsi" w:hAnsiTheme="majorHAnsi" w:cs="Times New Roman"/>
-          <w:b/>
-          <w:bCs/>
-        </w:rPr>
-      </w:pPr>
-    </w:p>
-    <w:p>
-      <w:pPr>
-        <w:jc w:val="center"/>
-        <w:rPr>
-          <w:rFonts w:asciiTheme="majorHAnsi" w:hAnsiTheme="majorHAnsi" w:cs="Times New Roman"/>
-          <w:b/>
-          <w:bCs/>
-        </w:rPr>
-      </w:pPr>
+        <w:t xml:space="preserve">                                                                    Date  </w:t>
+      </w:r>
     </w:p>
     <w:p>
       <w:pPr>
@@ -2390,6 +2623,16 @@
     </w:p>
     <w:p>
       <w:pPr>
+        <w:ind w:left="720"/>
+        <w:rPr>
+          <w:rFonts w:asciiTheme="majorHAnsi" w:hAnsiTheme="majorHAnsi" w:cs="Times New Roman"/>
+          <w:b/>
+          <w:bCs/>
+        </w:rPr>
+      </w:pPr>
+    </w:p>
+    <w:p>
+      <w:pPr>
         <w:jc w:val="center"/>
         <w:rPr>
           <w:rFonts w:asciiTheme="majorHAnsi" w:hAnsiTheme="majorHAnsi" w:cs="Times New Roman"/>
@@ -2407,7 +2650,6 @@
           <w:sz w:val="36"/>
           <w:szCs w:val="36"/>
         </w:rPr>
-        <w:lastRenderedPageBreak/>
         <w:t>Implementation</w:t>
       </w:r>
     </w:p>
@@ -2471,6 +2713,64 @@
           <w:rFonts w:asciiTheme="majorHAnsi" w:hAnsiTheme="majorHAnsi" w:cs="Times New Roman"/>
           <w:b/>
           <w:bCs/>
+        </w:rPr>
+      </w:pPr>
+      <w:r>
+        <w:rPr>
+          <w:rFonts w:asciiTheme="majorHAnsi" w:hAnsiTheme="majorHAnsi" w:cs="Times New Roman"/>
+          <w:b/>
+          <w:bCs/>
+          <w:noProof/>
+        </w:rPr>
+        <w:drawing>
+          <wp:inline distT="0" distB="0" distL="0" distR="0" wp14:anchorId="3CCADDF1" wp14:editId="38FBDE30">
+            <wp:extent cx="5501640" cy="2708762"/>
+            <wp:effectExtent l="0" t="0" r="3810" b="0"/>
+            <wp:docPr id="17" name="Picture 17" descr="A screenshot of a computer&#10;&#10;Description automatically generated"/>
+            <wp:cNvGraphicFramePr>
+              <a:graphicFrameLocks xmlns:a="http://schemas.openxmlformats.org/drawingml/2006/main" noChangeAspect="1"/>
+            </wp:cNvGraphicFramePr>
+            <a:graphic xmlns:a="http://schemas.openxmlformats.org/drawingml/2006/main">
+              <a:graphicData uri="http://schemas.openxmlformats.org/drawingml/2006/picture">
+                <pic:pic xmlns:pic="http://schemas.openxmlformats.org/drawingml/2006/picture">
+                  <pic:nvPicPr>
+                    <pic:cNvPr id="17" name="Picture 17" descr="A screenshot of a computer&#10;&#10;Description automatically generated"/>
+                    <pic:cNvPicPr/>
+                  </pic:nvPicPr>
+                  <pic:blipFill>
+                    <a:blip r:embed="rId7" cstate="print">
+                      <a:extLst>
+                        <a:ext uri="{28A0092B-C50C-407E-A947-70E740481C1C}">
+                          <a14:useLocalDpi xmlns:a14="http://schemas.microsoft.com/office/drawing/2010/main" val="0"/>
+                        </a:ext>
+                      </a:extLst>
+                    </a:blip>
+                    <a:stretch>
+                      <a:fillRect/>
+                    </a:stretch>
+                  </pic:blipFill>
+                  <pic:spPr>
+                    <a:xfrm>
+                      <a:off x="0" y="0"/>
+                      <a:ext cx="5561429" cy="2738199"/>
+                    </a:xfrm>
+                    <a:prstGeom prst="rect">
+                      <a:avLst/>
+                    </a:prstGeom>
+                  </pic:spPr>
+                </pic:pic>
+              </a:graphicData>
+            </a:graphic>
+          </wp:inline>
+        </w:drawing>
+      </w:r>
+    </w:p>
+    <w:p>
+      <w:pPr>
+        <w:rPr>
+          <w:rFonts w:asciiTheme="majorHAnsi" w:hAnsiTheme="majorHAnsi" w:cs="Times New Roman"/>
+          <w:b/>
+          <w:bCs/>
           <w:sz w:val="28"/>
           <w:szCs w:val="28"/>
         </w:rPr>
@@ -2509,6 +2809,123 @@
           <w:rFonts w:asciiTheme="majorHAnsi" w:hAnsiTheme="majorHAnsi" w:cs="Times New Roman"/>
           <w:b/>
           <w:bCs/>
+        </w:rPr>
+      </w:pPr>
+      <w:r>
+        <w:rPr>
+          <w:rFonts w:asciiTheme="majorHAnsi" w:hAnsiTheme="majorHAnsi" w:cs="Times New Roman"/>
+          <w:b/>
+          <w:bCs/>
+          <w:noProof/>
+        </w:rPr>
+        <w:drawing>
+          <wp:inline distT="0" distB="0" distL="0" distR="0" wp14:anchorId="672B732E" wp14:editId="443C9B27">
+            <wp:extent cx="5731510" cy="3058160"/>
+            <wp:effectExtent l="0" t="0" r="2540" b="8890"/>
+            <wp:docPr id="19" name="Picture 19"/>
+            <wp:cNvGraphicFramePr>
+              <a:graphicFrameLocks xmlns:a="http://schemas.openxmlformats.org/drawingml/2006/main" noChangeAspect="1"/>
+            </wp:cNvGraphicFramePr>
+            <a:graphic xmlns:a="http://schemas.openxmlformats.org/drawingml/2006/main">
+              <a:graphicData uri="http://schemas.openxmlformats.org/drawingml/2006/picture">
+                <pic:pic xmlns:pic="http://schemas.openxmlformats.org/drawingml/2006/picture">
+                  <pic:nvPicPr>
+                    <pic:cNvPr id="19" name="Picture 19"/>
+                    <pic:cNvPicPr/>
+                  </pic:nvPicPr>
+                  <pic:blipFill>
+                    <a:blip r:embed="rId8" cstate="print">
+                      <a:extLst>
+                        <a:ext uri="{28A0092B-C50C-407E-A947-70E740481C1C}">
+                          <a14:useLocalDpi xmlns:a14="http://schemas.microsoft.com/office/drawing/2010/main" val="0"/>
+                        </a:ext>
+                      </a:extLst>
+                    </a:blip>
+                    <a:stretch>
+                      <a:fillRect/>
+                    </a:stretch>
+                  </pic:blipFill>
+                  <pic:spPr>
+                    <a:xfrm>
+                      <a:off x="0" y="0"/>
+                      <a:ext cx="5731510" cy="3058160"/>
+                    </a:xfrm>
+                    <a:prstGeom prst="rect">
+                      <a:avLst/>
+                    </a:prstGeom>
+                  </pic:spPr>
+                </pic:pic>
+              </a:graphicData>
+            </a:graphic>
+          </wp:inline>
+        </w:drawing>
+      </w:r>
+    </w:p>
+    <w:p>
+      <w:pPr>
+        <w:rPr>
+          <w:rFonts w:asciiTheme="majorHAnsi" w:hAnsiTheme="majorHAnsi" w:cs="Times New Roman"/>
+          <w:b/>
+          <w:bCs/>
+        </w:rPr>
+      </w:pPr>
+      <w:r>
+        <w:rPr>
+          <w:rFonts w:asciiTheme="majorHAnsi" w:hAnsiTheme="majorHAnsi" w:cs="Times New Roman"/>
+          <w:b/>
+          <w:bCs/>
+          <w:noProof/>
+        </w:rPr>
+        <w:lastRenderedPageBreak/>
+        <w:drawing>
+          <wp:inline distT="0" distB="0" distL="0" distR="0" wp14:anchorId="3CF43C40" wp14:editId="62423269">
+            <wp:extent cx="6348312" cy="3398520"/>
+            <wp:effectExtent l="0" t="0" r="0" b="0"/>
+            <wp:docPr id="21" name="Picture 21" descr="A screenshot of a computer&#10;&#10;Description automatically generated"/>
+            <wp:cNvGraphicFramePr>
+              <a:graphicFrameLocks xmlns:a="http://schemas.openxmlformats.org/drawingml/2006/main" noChangeAspect="1"/>
+            </wp:cNvGraphicFramePr>
+            <a:graphic xmlns:a="http://schemas.openxmlformats.org/drawingml/2006/main">
+              <a:graphicData uri="http://schemas.openxmlformats.org/drawingml/2006/picture">
+                <pic:pic xmlns:pic="http://schemas.openxmlformats.org/drawingml/2006/picture">
+                  <pic:nvPicPr>
+                    <pic:cNvPr id="21" name="Picture 21" descr="A screenshot of a computer&#10;&#10;Description automatically generated"/>
+                    <pic:cNvPicPr/>
+                  </pic:nvPicPr>
+                  <pic:blipFill>
+                    <a:blip r:embed="rId9" cstate="print">
+                      <a:extLst>
+                        <a:ext uri="{28A0092B-C50C-407E-A947-70E740481C1C}">
+                          <a14:useLocalDpi xmlns:a14="http://schemas.microsoft.com/office/drawing/2010/main" val="0"/>
+                        </a:ext>
+                      </a:extLst>
+                    </a:blip>
+                    <a:stretch>
+                      <a:fillRect/>
+                    </a:stretch>
+                  </pic:blipFill>
+                  <pic:spPr>
+                    <a:xfrm>
+                      <a:off x="0" y="0"/>
+                      <a:ext cx="6348312" cy="3398520"/>
+                    </a:xfrm>
+                    <a:prstGeom prst="rect">
+                      <a:avLst/>
+                    </a:prstGeom>
+                  </pic:spPr>
+                </pic:pic>
+              </a:graphicData>
+            </a:graphic>
+          </wp:inline>
+        </w:drawing>
+      </w:r>
+    </w:p>
+    <w:p>
+      <w:pPr>
+        <w:rPr>
+          <w:rFonts w:asciiTheme="majorHAnsi" w:hAnsiTheme="majorHAnsi" w:cs="Times New Roman"/>
+          <w:b/>
+          <w:bCs/>
           <w:sz w:val="28"/>
           <w:szCs w:val="28"/>
         </w:rPr>
@@ -2549,10 +2966,67 @@
           <w:bCs/>
         </w:rPr>
       </w:pPr>
-    </w:p>
-    <w:p>
-      <w:pPr>
-        <w:jc w:val="center"/>
+      <w:r>
+        <w:rPr>
+          <w:rFonts w:asciiTheme="majorHAnsi" w:hAnsiTheme="majorHAnsi" w:cs="Times New Roman"/>
+          <w:b/>
+          <w:bCs/>
+          <w:noProof/>
+        </w:rPr>
+        <w:drawing>
+          <wp:inline distT="0" distB="0" distL="0" distR="0" wp14:anchorId="78B9BE13" wp14:editId="16CD6FAE">
+            <wp:extent cx="6348976" cy="3284220"/>
+            <wp:effectExtent l="0" t="0" r="0" b="0"/>
+            <wp:docPr id="16" name="Picture 16" descr="A screenshot of a computer&#10;&#10;Description automatically generated"/>
+            <wp:cNvGraphicFramePr>
+              <a:graphicFrameLocks xmlns:a="http://schemas.openxmlformats.org/drawingml/2006/main" noChangeAspect="1"/>
+            </wp:cNvGraphicFramePr>
+            <a:graphic xmlns:a="http://schemas.openxmlformats.org/drawingml/2006/main">
+              <a:graphicData uri="http://schemas.openxmlformats.org/drawingml/2006/picture">
+                <pic:pic xmlns:pic="http://schemas.openxmlformats.org/drawingml/2006/picture">
+                  <pic:nvPicPr>
+                    <pic:cNvPr id="16" name="Picture 16" descr="A screenshot of a computer&#10;&#10;Description automatically generated"/>
+                    <pic:cNvPicPr/>
+                  </pic:nvPicPr>
+                  <pic:blipFill>
+                    <a:blip r:embed="rId10" cstate="print">
+                      <a:extLst>
+                        <a:ext uri="{28A0092B-C50C-407E-A947-70E740481C1C}">
+                          <a14:useLocalDpi xmlns:a14="http://schemas.microsoft.com/office/drawing/2010/main" val="0"/>
+                        </a:ext>
+                      </a:extLst>
+                    </a:blip>
+                    <a:stretch>
+                      <a:fillRect/>
+                    </a:stretch>
+                  </pic:blipFill>
+                  <pic:spPr>
+                    <a:xfrm>
+                      <a:off x="0" y="0"/>
+                      <a:ext cx="6354568" cy="3287113"/>
+                    </a:xfrm>
+                    <a:prstGeom prst="rect">
+                      <a:avLst/>
+                    </a:prstGeom>
+                  </pic:spPr>
+                </pic:pic>
+              </a:graphicData>
+            </a:graphic>
+          </wp:inline>
+        </w:drawing>
+      </w:r>
+    </w:p>
+    <w:p>
+      <w:pPr>
+        <w:rPr>
+          <w:rFonts w:asciiTheme="majorHAnsi" w:hAnsiTheme="majorHAnsi" w:cs="Times New Roman"/>
+          <w:b/>
+          <w:bCs/>
+        </w:rPr>
+      </w:pPr>
+    </w:p>
+    <w:p>
+      <w:pPr>
         <w:rPr>
           <w:rFonts w:asciiTheme="majorHAnsi" w:hAnsiTheme="majorHAnsi" w:cs="Times New Roman"/>
           <w:b/>
@@ -2561,7 +3035,9 @@
           <w:szCs w:val="36"/>
         </w:rPr>
       </w:pPr>
-      <w:r>
+    </w:p>
+    <w:p>
+      <w:pPr>
         <w:rPr>
           <w:rFonts w:asciiTheme="majorHAnsi" w:hAnsiTheme="majorHAnsi" w:cs="Times New Roman"/>
           <w:b/>
@@ -2569,6 +3045,681 @@
           <w:sz w:val="36"/>
           <w:szCs w:val="36"/>
         </w:rPr>
+      </w:pPr>
+    </w:p>
+    <w:p>
+      <w:pPr>
+        <w:rPr>
+          <w:rFonts w:asciiTheme="majorHAnsi" w:hAnsiTheme="majorHAnsi" w:cs="Times New Roman"/>
+          <w:b/>
+          <w:bCs/>
+          <w:sz w:val="36"/>
+          <w:szCs w:val="36"/>
+        </w:rPr>
+      </w:pPr>
+    </w:p>
+    <w:p>
+      <w:pPr>
+        <w:jc w:val="center"/>
+        <w:rPr>
+          <w:rFonts w:asciiTheme="majorHAnsi" w:hAnsiTheme="majorHAnsi" w:cs="Times New Roman"/>
+          <w:b/>
+          <w:bCs/>
+          <w:sz w:val="36"/>
+          <w:szCs w:val="36"/>
+        </w:rPr>
+      </w:pPr>
+      <w:r>
+        <w:rPr>
+          <w:rFonts w:asciiTheme="majorHAnsi" w:hAnsiTheme="majorHAnsi" w:cs="Times New Roman"/>
+          <w:b/>
+          <w:bCs/>
+          <w:sz w:val="36"/>
+          <w:szCs w:val="36"/>
+        </w:rPr>
+        <w:t>Code Output</w:t>
+      </w:r>
+    </w:p>
+    <w:p>
+      <w:pPr>
+        <w:rPr>
+          <w:rFonts w:asciiTheme="majorHAnsi" w:hAnsiTheme="majorHAnsi" w:cs="Times New Roman"/>
+        </w:rPr>
+      </w:pPr>
+      <w:r>
+        <w:rPr>
+          <w:rFonts w:asciiTheme="majorHAnsi" w:hAnsiTheme="majorHAnsi" w:cs="Times New Roman"/>
+        </w:rPr>
+        <w:t>Here is the first page of the project</w:t>
+      </w:r>
+      <w:r>
+        <w:rPr>
+          <w:rFonts w:asciiTheme="majorHAnsi" w:hAnsiTheme="majorHAnsi" w:cs="Times New Roman"/>
+        </w:rPr>
+        <w:t xml:space="preserve"> If we </w:t>
+      </w:r>
+      <w:r>
+        <w:rPr>
+          <w:rFonts w:asciiTheme="majorHAnsi" w:hAnsiTheme="majorHAnsi" w:cs="Times New Roman"/>
+        </w:rPr>
+        <w:t>already have</w:t>
+      </w:r>
+      <w:r>
+        <w:rPr>
+          <w:rFonts w:asciiTheme="majorHAnsi" w:hAnsiTheme="majorHAnsi" w:cs="Times New Roman"/>
+        </w:rPr>
+        <w:t xml:space="preserve"> an account then </w:t>
+      </w:r>
+      <w:r>
+        <w:rPr>
+          <w:rFonts w:asciiTheme="majorHAnsi" w:hAnsiTheme="majorHAnsi" w:cs="Times New Roman"/>
+        </w:rPr>
+        <w:t xml:space="preserve">login using </w:t>
+      </w:r>
+      <w:r>
+        <w:rPr>
+          <w:rFonts w:asciiTheme="majorHAnsi" w:hAnsiTheme="majorHAnsi" w:cs="Times New Roman"/>
+        </w:rPr>
+        <w:t xml:space="preserve">the username and password </w:t>
+      </w:r>
+    </w:p>
+    <w:p>
+      <w:pPr>
+        <w:jc w:val="center"/>
+        <w:rPr>
+          <w:rFonts w:asciiTheme="majorHAnsi" w:hAnsiTheme="majorHAnsi" w:cs="Times New Roman"/>
+          <w:b/>
+          <w:bCs/>
+          <w:sz w:val="36"/>
+          <w:szCs w:val="36"/>
+        </w:rPr>
+      </w:pPr>
+      <w:r>
+        <w:rPr>
+          <w:rFonts w:asciiTheme="majorHAnsi" w:hAnsiTheme="majorHAnsi" w:cs="Times New Roman"/>
+          <w:b/>
+          <w:bCs/>
+          <w:noProof/>
+          <w:sz w:val="36"/>
+          <w:szCs w:val="36"/>
+        </w:rPr>
+        <w:drawing>
+          <wp:inline distT="0" distB="0" distL="0" distR="0" wp14:anchorId="54AEF275" wp14:editId="10AB4D9E">
+            <wp:extent cx="6273624" cy="2887980"/>
+            <wp:effectExtent l="0" t="0" r="0" b="7620"/>
+            <wp:docPr id="10" name="Picture 10" descr="A screenshot of a chat&#10;&#10;Description automatically generated"/>
+            <wp:cNvGraphicFramePr>
+              <a:graphicFrameLocks xmlns:a="http://schemas.openxmlformats.org/drawingml/2006/main" noChangeAspect="1"/>
+            </wp:cNvGraphicFramePr>
+            <a:graphic xmlns:a="http://schemas.openxmlformats.org/drawingml/2006/main">
+              <a:graphicData uri="http://schemas.openxmlformats.org/drawingml/2006/picture">
+                <pic:pic xmlns:pic="http://schemas.openxmlformats.org/drawingml/2006/picture">
+                  <pic:nvPicPr>
+                    <pic:cNvPr id="10" name="Picture 10" descr="A screenshot of a chat&#10;&#10;Description automatically generated"/>
+                    <pic:cNvPicPr/>
+                  </pic:nvPicPr>
+                  <pic:blipFill>
+                    <a:blip r:embed="rId11" cstate="print">
+                      <a:extLst>
+                        <a:ext uri="{28A0092B-C50C-407E-A947-70E740481C1C}">
+                          <a14:useLocalDpi xmlns:a14="http://schemas.microsoft.com/office/drawing/2010/main" val="0"/>
+                        </a:ext>
+                      </a:extLst>
+                    </a:blip>
+                    <a:stretch>
+                      <a:fillRect/>
+                    </a:stretch>
+                  </pic:blipFill>
+                  <pic:spPr>
+                    <a:xfrm>
+                      <a:off x="0" y="0"/>
+                      <a:ext cx="6277234" cy="2889642"/>
+                    </a:xfrm>
+                    <a:prstGeom prst="rect">
+                      <a:avLst/>
+                    </a:prstGeom>
+                  </pic:spPr>
+                </pic:pic>
+              </a:graphicData>
+            </a:graphic>
+          </wp:inline>
+        </w:drawing>
+      </w:r>
+    </w:p>
+    <w:p>
+      <w:pPr>
+        <w:rPr>
+          <w:rFonts w:asciiTheme="majorHAnsi" w:hAnsiTheme="majorHAnsi" w:cs="Times New Roman"/>
+        </w:rPr>
+      </w:pPr>
+      <w:r>
+        <w:rPr>
+          <w:rFonts w:asciiTheme="majorHAnsi" w:hAnsiTheme="majorHAnsi" w:cs="Times New Roman"/>
+        </w:rPr>
+        <w:t xml:space="preserve">if we are new this application then Create one and fill the basic details then your account was created and then click too the </w:t>
+      </w:r>
+    </w:p>
+    <w:p>
+      <w:pPr>
+        <w:jc w:val="center"/>
+        <w:rPr>
+          <w:rFonts w:asciiTheme="majorHAnsi" w:hAnsiTheme="majorHAnsi" w:cs="Times New Roman"/>
+          <w:b/>
+          <w:bCs/>
+          <w:sz w:val="36"/>
+          <w:szCs w:val="36"/>
+        </w:rPr>
+      </w:pPr>
+      <w:r>
+        <w:rPr>
+          <w:rFonts w:asciiTheme="majorHAnsi" w:hAnsiTheme="majorHAnsi" w:cs="Times New Roman"/>
+          <w:b/>
+          <w:bCs/>
+          <w:noProof/>
+          <w:sz w:val="36"/>
+          <w:szCs w:val="36"/>
+        </w:rPr>
+        <w:drawing>
+          <wp:inline distT="0" distB="0" distL="0" distR="0" wp14:anchorId="22990EA2" wp14:editId="3F252FE6">
+            <wp:extent cx="6244987" cy="2857500"/>
+            <wp:effectExtent l="0" t="0" r="3810" b="0"/>
+            <wp:docPr id="11" name="Picture 11" descr="A screenshot of a chat box"/>
+            <wp:cNvGraphicFramePr>
+              <a:graphicFrameLocks xmlns:a="http://schemas.openxmlformats.org/drawingml/2006/main" noChangeAspect="1"/>
+            </wp:cNvGraphicFramePr>
+            <a:graphic xmlns:a="http://schemas.openxmlformats.org/drawingml/2006/main">
+              <a:graphicData uri="http://schemas.openxmlformats.org/drawingml/2006/picture">
+                <pic:pic xmlns:pic="http://schemas.openxmlformats.org/drawingml/2006/picture">
+                  <pic:nvPicPr>
+                    <pic:cNvPr id="11" name="Picture 11" descr="A screenshot of a chat box"/>
+                    <pic:cNvPicPr/>
+                  </pic:nvPicPr>
+                  <pic:blipFill>
+                    <a:blip r:embed="rId12" cstate="print">
+                      <a:extLst>
+                        <a:ext uri="{28A0092B-C50C-407E-A947-70E740481C1C}">
+                          <a14:useLocalDpi xmlns:a14="http://schemas.microsoft.com/office/drawing/2010/main" val="0"/>
+                        </a:ext>
+                      </a:extLst>
+                    </a:blip>
+                    <a:stretch>
+                      <a:fillRect/>
+                    </a:stretch>
+                  </pic:blipFill>
+                  <pic:spPr>
+                    <a:xfrm>
+                      <a:off x="0" y="0"/>
+                      <a:ext cx="6250736" cy="2860131"/>
+                    </a:xfrm>
+                    <a:prstGeom prst="rect">
+                      <a:avLst/>
+                    </a:prstGeom>
+                  </pic:spPr>
+                </pic:pic>
+              </a:graphicData>
+            </a:graphic>
+          </wp:inline>
+        </w:drawing>
+      </w:r>
+    </w:p>
+    <w:p>
+      <w:pPr>
+        <w:jc w:val="center"/>
+        <w:rPr>
+          <w:rFonts w:asciiTheme="majorHAnsi" w:hAnsiTheme="majorHAnsi" w:cs="Times New Roman"/>
+          <w:b/>
+          <w:bCs/>
+          <w:sz w:val="36"/>
+          <w:szCs w:val="36"/>
+        </w:rPr>
+      </w:pPr>
+    </w:p>
+    <w:p>
+      <w:pPr>
+        <w:jc w:val="center"/>
+        <w:rPr>
+          <w:rFonts w:asciiTheme="majorHAnsi" w:hAnsiTheme="majorHAnsi" w:cs="Times New Roman"/>
+          <w:b/>
+          <w:bCs/>
+          <w:sz w:val="36"/>
+          <w:szCs w:val="36"/>
+        </w:rPr>
+      </w:pPr>
+    </w:p>
+    <w:p>
+      <w:pPr>
+        <w:jc w:val="center"/>
+        <w:rPr>
+          <w:rFonts w:asciiTheme="majorHAnsi" w:hAnsiTheme="majorHAnsi" w:cs="Times New Roman"/>
+          <w:b/>
+          <w:bCs/>
+          <w:sz w:val="36"/>
+          <w:szCs w:val="36"/>
+        </w:rPr>
+      </w:pPr>
+    </w:p>
+    <w:p>
+      <w:pPr>
+        <w:jc w:val="center"/>
+        <w:rPr>
+          <w:rFonts w:asciiTheme="majorHAnsi" w:hAnsiTheme="majorHAnsi" w:cs="Times New Roman"/>
+          <w:b/>
+          <w:bCs/>
+          <w:sz w:val="36"/>
+          <w:szCs w:val="36"/>
+        </w:rPr>
+      </w:pPr>
+    </w:p>
+    <w:p>
+      <w:pPr>
+        <w:rPr>
+          <w:rFonts w:asciiTheme="majorHAnsi" w:hAnsiTheme="majorHAnsi" w:cs="Times New Roman"/>
+          <w:sz w:val="28"/>
+          <w:szCs w:val="28"/>
+        </w:rPr>
+      </w:pPr>
+      <w:r>
+        <w:rPr>
+          <w:rFonts w:asciiTheme="majorHAnsi" w:hAnsiTheme="majorHAnsi" w:cs="Times New Roman"/>
+          <w:sz w:val="28"/>
+          <w:szCs w:val="28"/>
+        </w:rPr>
+        <w:t>Pick the Avatar for your Suitable Profile picture</w:t>
+      </w:r>
+    </w:p>
+    <w:p>
+      <w:pPr>
+        <w:jc w:val="center"/>
+        <w:rPr>
+          <w:rFonts w:asciiTheme="majorHAnsi" w:hAnsiTheme="majorHAnsi" w:cs="Times New Roman"/>
+          <w:b/>
+          <w:bCs/>
+          <w:sz w:val="36"/>
+          <w:szCs w:val="36"/>
+        </w:rPr>
+      </w:pPr>
+      <w:r>
+        <w:rPr>
+          <w:rFonts w:asciiTheme="majorHAnsi" w:hAnsiTheme="majorHAnsi" w:cs="Times New Roman"/>
+          <w:b/>
+          <w:bCs/>
+          <w:noProof/>
+          <w:sz w:val="36"/>
+          <w:szCs w:val="36"/>
+        </w:rPr>
+        <w:drawing>
+          <wp:inline distT="0" distB="0" distL="0" distR="0" wp14:anchorId="48BA35F2" wp14:editId="44D1C952">
+            <wp:extent cx="6286500" cy="2820776"/>
+            <wp:effectExtent l="0" t="0" r="0" b="0"/>
+            <wp:docPr id="12" name="Picture 12" descr="A screenshot of a video game&#10;&#10;Description automatically generated"/>
+            <wp:cNvGraphicFramePr>
+              <a:graphicFrameLocks xmlns:a="http://schemas.openxmlformats.org/drawingml/2006/main" noChangeAspect="1"/>
+            </wp:cNvGraphicFramePr>
+            <a:graphic xmlns:a="http://schemas.openxmlformats.org/drawingml/2006/main">
+              <a:graphicData uri="http://schemas.openxmlformats.org/drawingml/2006/picture">
+                <pic:pic xmlns:pic="http://schemas.openxmlformats.org/drawingml/2006/picture">
+                  <pic:nvPicPr>
+                    <pic:cNvPr id="12" name="Picture 12" descr="A screenshot of a video game&#10;&#10;Description automatically generated"/>
+                    <pic:cNvPicPr/>
+                  </pic:nvPicPr>
+                  <pic:blipFill>
+                    <a:blip r:embed="rId13" cstate="print">
+                      <a:extLst>
+                        <a:ext uri="{28A0092B-C50C-407E-A947-70E740481C1C}">
+                          <a14:useLocalDpi xmlns:a14="http://schemas.microsoft.com/office/drawing/2010/main" val="0"/>
+                        </a:ext>
+                      </a:extLst>
+                    </a:blip>
+                    <a:stretch>
+                      <a:fillRect/>
+                    </a:stretch>
+                  </pic:blipFill>
+                  <pic:spPr>
+                    <a:xfrm>
+                      <a:off x="0" y="0"/>
+                      <a:ext cx="6295223" cy="2824690"/>
+                    </a:xfrm>
+                    <a:prstGeom prst="rect">
+                      <a:avLst/>
+                    </a:prstGeom>
+                  </pic:spPr>
+                </pic:pic>
+              </a:graphicData>
+            </a:graphic>
+          </wp:inline>
+        </w:drawing>
+      </w:r>
+    </w:p>
+    <w:p>
+      <w:pPr>
+        <w:rPr>
+          <w:rFonts w:asciiTheme="majorHAnsi" w:hAnsiTheme="majorHAnsi" w:cs="Times New Roman"/>
+        </w:rPr>
+      </w:pPr>
+      <w:r>
+        <w:rPr>
+          <w:rFonts w:asciiTheme="majorHAnsi" w:hAnsiTheme="majorHAnsi" w:cs="Times New Roman"/>
+        </w:rPr>
+        <w:t>Application well shows all the user that are use this application then you randomly connect the people</w:t>
+      </w:r>
+      <w:r>
+        <w:rPr>
+          <w:rFonts w:asciiTheme="majorHAnsi" w:hAnsiTheme="majorHAnsi" w:cs="Times New Roman"/>
+        </w:rPr>
+        <w:t xml:space="preserve"> and start the conversations </w:t>
+      </w:r>
+    </w:p>
+    <w:p>
+      <w:pPr>
+        <w:jc w:val="center"/>
+        <w:rPr>
+          <w:rFonts w:asciiTheme="majorHAnsi" w:hAnsiTheme="majorHAnsi" w:cs="Times New Roman"/>
+          <w:b/>
+          <w:bCs/>
+          <w:sz w:val="36"/>
+          <w:szCs w:val="36"/>
+        </w:rPr>
+      </w:pPr>
+      <w:r>
+        <w:rPr>
+          <w:rFonts w:asciiTheme="majorHAnsi" w:hAnsiTheme="majorHAnsi" w:cs="Times New Roman"/>
+          <w:b/>
+          <w:bCs/>
+          <w:noProof/>
+          <w:sz w:val="36"/>
+          <w:szCs w:val="36"/>
+        </w:rPr>
+        <w:drawing>
+          <wp:inline distT="0" distB="0" distL="0" distR="0" wp14:anchorId="73226A91" wp14:editId="24114005">
+            <wp:extent cx="6264546" cy="2895600"/>
+            <wp:effectExtent l="0" t="0" r="3175" b="0"/>
+            <wp:docPr id="13" name="Picture 13" descr="A screenshot of a computer&#10;&#10;Description automatically generated"/>
+            <wp:cNvGraphicFramePr>
+              <a:graphicFrameLocks xmlns:a="http://schemas.openxmlformats.org/drawingml/2006/main" noChangeAspect="1"/>
+            </wp:cNvGraphicFramePr>
+            <a:graphic xmlns:a="http://schemas.openxmlformats.org/drawingml/2006/main">
+              <a:graphicData uri="http://schemas.openxmlformats.org/drawingml/2006/picture">
+                <pic:pic xmlns:pic="http://schemas.openxmlformats.org/drawingml/2006/picture">
+                  <pic:nvPicPr>
+                    <pic:cNvPr id="13" name="Picture 13" descr="A screenshot of a computer&#10;&#10;Description automatically generated"/>
+                    <pic:cNvPicPr/>
+                  </pic:nvPicPr>
+                  <pic:blipFill>
+                    <a:blip r:embed="rId14" cstate="print">
+                      <a:extLst>
+                        <a:ext uri="{28A0092B-C50C-407E-A947-70E740481C1C}">
+                          <a14:useLocalDpi xmlns:a14="http://schemas.microsoft.com/office/drawing/2010/main" val="0"/>
+                        </a:ext>
+                      </a:extLst>
+                    </a:blip>
+                    <a:stretch>
+                      <a:fillRect/>
+                    </a:stretch>
+                  </pic:blipFill>
+                  <pic:spPr>
+                    <a:xfrm>
+                      <a:off x="0" y="0"/>
+                      <a:ext cx="6278263" cy="2901940"/>
+                    </a:xfrm>
+                    <a:prstGeom prst="rect">
+                      <a:avLst/>
+                    </a:prstGeom>
+                  </pic:spPr>
+                </pic:pic>
+              </a:graphicData>
+            </a:graphic>
+          </wp:inline>
+        </w:drawing>
+      </w:r>
+    </w:p>
+    <w:p>
+      <w:pPr>
+        <w:rPr>
+          <w:rFonts w:asciiTheme="majorHAnsi" w:hAnsiTheme="majorHAnsi" w:cs="Times New Roman"/>
+          <w:b/>
+          <w:bCs/>
+          <w:sz w:val="36"/>
+          <w:szCs w:val="36"/>
+        </w:rPr>
+      </w:pPr>
+      <w:r>
+        <w:rPr>
+          <w:rFonts w:asciiTheme="majorHAnsi" w:hAnsiTheme="majorHAnsi" w:cs="Times New Roman"/>
+          <w:sz w:val="28"/>
+          <w:szCs w:val="28"/>
+        </w:rPr>
+        <w:lastRenderedPageBreak/>
+        <w:t>Here is the overview of the conversation</w:t>
+      </w:r>
+      <w:r>
+        <w:rPr>
+          <w:rFonts w:asciiTheme="majorHAnsi" w:hAnsiTheme="majorHAnsi" w:cs="Times New Roman"/>
+          <w:b/>
+          <w:bCs/>
+          <w:sz w:val="36"/>
+          <w:szCs w:val="36"/>
+        </w:rPr>
+        <w:t xml:space="preserve"> </w:t>
+      </w:r>
+      <w:r>
+        <w:rPr>
+          <w:rFonts w:asciiTheme="majorHAnsi" w:hAnsiTheme="majorHAnsi" w:cs="Times New Roman"/>
+          <w:b/>
+          <w:bCs/>
+          <w:noProof/>
+          <w:sz w:val="36"/>
+          <w:szCs w:val="36"/>
+        </w:rPr>
+        <w:drawing>
+          <wp:inline distT="0" distB="0" distL="0" distR="0" wp14:anchorId="3B294A68" wp14:editId="2CFDEA46">
+            <wp:extent cx="6223346" cy="2804160"/>
+            <wp:effectExtent l="0" t="0" r="6350" b="0"/>
+            <wp:docPr id="14" name="Picture 14" descr="A screenshot of a computer&#10;&#10;Description automatically generated"/>
+            <wp:cNvGraphicFramePr>
+              <a:graphicFrameLocks xmlns:a="http://schemas.openxmlformats.org/drawingml/2006/main" noChangeAspect="1"/>
+            </wp:cNvGraphicFramePr>
+            <a:graphic xmlns:a="http://schemas.openxmlformats.org/drawingml/2006/main">
+              <a:graphicData uri="http://schemas.openxmlformats.org/drawingml/2006/picture">
+                <pic:pic xmlns:pic="http://schemas.openxmlformats.org/drawingml/2006/picture">
+                  <pic:nvPicPr>
+                    <pic:cNvPr id="14" name="Picture 14" descr="A screenshot of a computer&#10;&#10;Description automatically generated"/>
+                    <pic:cNvPicPr/>
+                  </pic:nvPicPr>
+                  <pic:blipFill>
+                    <a:blip r:embed="rId15" cstate="print">
+                      <a:extLst>
+                        <a:ext uri="{28A0092B-C50C-407E-A947-70E740481C1C}">
+                          <a14:useLocalDpi xmlns:a14="http://schemas.microsoft.com/office/drawing/2010/main" val="0"/>
+                        </a:ext>
+                      </a:extLst>
+                    </a:blip>
+                    <a:stretch>
+                      <a:fillRect/>
+                    </a:stretch>
+                  </pic:blipFill>
+                  <pic:spPr>
+                    <a:xfrm>
+                      <a:off x="0" y="0"/>
+                      <a:ext cx="6228477" cy="2806472"/>
+                    </a:xfrm>
+                    <a:prstGeom prst="rect">
+                      <a:avLst/>
+                    </a:prstGeom>
+                  </pic:spPr>
+                </pic:pic>
+              </a:graphicData>
+            </a:graphic>
+          </wp:inline>
+        </w:drawing>
+      </w:r>
+    </w:p>
+    <w:p>
+      <w:pPr>
+        <w:rPr>
+          <w:rFonts w:asciiTheme="majorHAnsi" w:hAnsiTheme="majorHAnsi" w:cs="Times New Roman"/>
+        </w:rPr>
+      </w:pPr>
+      <w:r>
+        <w:rPr>
+          <w:rFonts w:asciiTheme="majorHAnsi" w:hAnsiTheme="majorHAnsi" w:cs="Times New Roman"/>
+        </w:rPr>
+        <w:t xml:space="preserve">Have Feature like we can express our feelings using Emoji </w:t>
+      </w:r>
+    </w:p>
+    <w:p>
+      <w:pPr>
+        <w:jc w:val="center"/>
+        <w:rPr>
+          <w:rFonts w:asciiTheme="majorHAnsi" w:hAnsiTheme="majorHAnsi" w:cs="Times New Roman"/>
+          <w:b/>
+          <w:bCs/>
+          <w:sz w:val="36"/>
+          <w:szCs w:val="36"/>
+        </w:rPr>
+      </w:pPr>
+      <w:r>
+        <w:rPr>
+          <w:rFonts w:asciiTheme="majorHAnsi" w:hAnsiTheme="majorHAnsi" w:cs="Times New Roman"/>
+          <w:b/>
+          <w:bCs/>
+          <w:noProof/>
+          <w:sz w:val="36"/>
+          <w:szCs w:val="36"/>
+        </w:rPr>
+        <w:drawing>
+          <wp:inline distT="0" distB="0" distL="0" distR="0" wp14:anchorId="1E847AAF" wp14:editId="6418F863">
+            <wp:extent cx="6234323" cy="2842260"/>
+            <wp:effectExtent l="0" t="0" r="0" b="0"/>
+            <wp:docPr id="20" name="Picture 20" descr="A screenshot of a video game&#10;&#10;Description automatically generated"/>
+            <wp:cNvGraphicFramePr>
+              <a:graphicFrameLocks xmlns:a="http://schemas.openxmlformats.org/drawingml/2006/main" noChangeAspect="1"/>
+            </wp:cNvGraphicFramePr>
+            <a:graphic xmlns:a="http://schemas.openxmlformats.org/drawingml/2006/main">
+              <a:graphicData uri="http://schemas.openxmlformats.org/drawingml/2006/picture">
+                <pic:pic xmlns:pic="http://schemas.openxmlformats.org/drawingml/2006/picture">
+                  <pic:nvPicPr>
+                    <pic:cNvPr id="20" name="Picture 20" descr="A screenshot of a video game&#10;&#10;Description automatically generated"/>
+                    <pic:cNvPicPr/>
+                  </pic:nvPicPr>
+                  <pic:blipFill>
+                    <a:blip r:embed="rId16" cstate="print">
+                      <a:extLst>
+                        <a:ext uri="{28A0092B-C50C-407E-A947-70E740481C1C}">
+                          <a14:useLocalDpi xmlns:a14="http://schemas.microsoft.com/office/drawing/2010/main" val="0"/>
+                        </a:ext>
+                      </a:extLst>
+                    </a:blip>
+                    <a:stretch>
+                      <a:fillRect/>
+                    </a:stretch>
+                  </pic:blipFill>
+                  <pic:spPr>
+                    <a:xfrm>
+                      <a:off x="0" y="0"/>
+                      <a:ext cx="6239429" cy="2844588"/>
+                    </a:xfrm>
+                    <a:prstGeom prst="rect">
+                      <a:avLst/>
+                    </a:prstGeom>
+                  </pic:spPr>
+                </pic:pic>
+              </a:graphicData>
+            </a:graphic>
+          </wp:inline>
+        </w:drawing>
+      </w:r>
+    </w:p>
+    <w:p>
+      <w:pPr>
+        <w:jc w:val="center"/>
+        <w:rPr>
+          <w:rFonts w:asciiTheme="majorHAnsi" w:hAnsiTheme="majorHAnsi" w:cs="Times New Roman"/>
+          <w:b/>
+          <w:bCs/>
+          <w:sz w:val="36"/>
+          <w:szCs w:val="36"/>
+        </w:rPr>
+      </w:pPr>
+    </w:p>
+    <w:p>
+      <w:pPr>
+        <w:jc w:val="center"/>
+        <w:rPr>
+          <w:rFonts w:asciiTheme="majorHAnsi" w:hAnsiTheme="majorHAnsi" w:cs="Times New Roman"/>
+          <w:b/>
+          <w:bCs/>
+          <w:sz w:val="36"/>
+          <w:szCs w:val="36"/>
+        </w:rPr>
+      </w:pPr>
+    </w:p>
+    <w:p>
+      <w:pPr>
+        <w:jc w:val="center"/>
+        <w:rPr>
+          <w:rFonts w:asciiTheme="majorHAnsi" w:hAnsiTheme="majorHAnsi" w:cs="Times New Roman"/>
+          <w:b/>
+          <w:bCs/>
+          <w:sz w:val="36"/>
+          <w:szCs w:val="36"/>
+        </w:rPr>
+      </w:pPr>
+    </w:p>
+    <w:p>
+      <w:pPr>
+        <w:jc w:val="center"/>
+        <w:rPr>
+          <w:rFonts w:asciiTheme="majorHAnsi" w:hAnsiTheme="majorHAnsi" w:cs="Times New Roman"/>
+          <w:b/>
+          <w:bCs/>
+          <w:sz w:val="36"/>
+          <w:szCs w:val="36"/>
+        </w:rPr>
+      </w:pPr>
+    </w:p>
+    <w:p>
+      <w:pPr>
+        <w:jc w:val="center"/>
+        <w:rPr>
+          <w:rFonts w:asciiTheme="majorHAnsi" w:hAnsiTheme="majorHAnsi" w:cs="Times New Roman"/>
+          <w:b/>
+          <w:bCs/>
+          <w:sz w:val="36"/>
+          <w:szCs w:val="36"/>
+        </w:rPr>
+      </w:pPr>
+    </w:p>
+    <w:p>
+      <w:pPr>
+        <w:jc w:val="center"/>
+        <w:rPr>
+          <w:rFonts w:asciiTheme="majorHAnsi" w:hAnsiTheme="majorHAnsi" w:cs="Times New Roman"/>
+          <w:b/>
+          <w:bCs/>
+          <w:sz w:val="36"/>
+          <w:szCs w:val="36"/>
+        </w:rPr>
+      </w:pPr>
+    </w:p>
+    <w:p>
+      <w:pPr>
+        <w:jc w:val="center"/>
+        <w:rPr>
+          <w:rFonts w:asciiTheme="majorHAnsi" w:hAnsiTheme="majorHAnsi" w:cs="Times New Roman"/>
+          <w:b/>
+          <w:bCs/>
+          <w:sz w:val="36"/>
+          <w:szCs w:val="36"/>
+        </w:rPr>
+      </w:pPr>
+      <w:r>
+        <w:rPr>
+          <w:rFonts w:asciiTheme="majorHAnsi" w:hAnsiTheme="majorHAnsi" w:cs="Times New Roman"/>
+          <w:b/>
+          <w:bCs/>
+          <w:sz w:val="36"/>
+          <w:szCs w:val="36"/>
+        </w:rPr>
         <w:t>Conclusion</w:t>
       </w:r>
     </w:p>
@@ -2604,6 +3755,18 @@
         </w:rPr>
         <w:t>project successfully demonstrates the implementation of a real-time chat system using modern web technologies. The application provides a seamless communication experience for users and showcases the capabilities of HTML, CSS, JavaScript, MongoDB, and Socket.IO. This project not only enhances our understanding of web development but also serves as a foundation for future projects in real-time communication.</w:t>
       </w:r>
+    </w:p>
+    <w:p>
+      <w:pPr>
+        <w:jc w:val="center"/>
+        <w:rPr>
+          <w:rFonts w:asciiTheme="majorHAnsi" w:hAnsiTheme="majorHAnsi" w:cs="Times New Roman"/>
+          <w:b/>
+          <w:bCs/>
+          <w:sz w:val="36"/>
+          <w:szCs w:val="36"/>
+        </w:rPr>
+      </w:pPr>
     </w:p>
     <w:p>
       <w:pPr>
@@ -2752,12 +3915,12 @@
 <w:numbering xmlns:wpc="http://schemas.microsoft.com/office/word/2010/wordprocessingCanvas" xmlns:cx="http://schemas.microsoft.com/office/drawing/2014/chartex" xmlns:cx1="http://schemas.microsoft.com/office/drawing/2015/9/8/chartex" xmlns:cx2="http://schemas.microsoft.com/office/drawing/2015/10/21/chartex" xmlns:cx3="http://schemas.microsoft.com/office/drawing/2016/5/9/chartex" xmlns:cx4="http://schemas.microsoft.com/office/drawing/2016/5/10/chartex" xmlns:cx5="http://schemas.microsoft.com/office/drawing/2016/5/11/chartex" xmlns:cx6="http://schemas.microsoft.com/office/drawing/2016/5/12/chartex" xmlns:cx7="http://schemas.microsoft.com/office/drawing/2016/5/13/chartex" xmlns:cx8="http://schemas.microsoft.com/office/drawing/2016/5/14/chartex" xmlns:mc="http://schemas.openxmlformats.org/markup-compatibility/2006" xmlns:aink="http://schemas.microsoft.com/office/drawing/2016/ink" xmlns:am3d="http://schemas.microsoft.com/office/drawing/2017/model3d" xmlns:o="urn:schemas-microsoft-com:office:office" xmlns:oel="http://schemas.microsoft.com/office/2019/extlst" xmlns:r="http://schemas.openxmlformats.org/officeDocument/2006/relationships" xmlns:m="http://schemas.openxmlformats.org/officeDocument/2006/math" xmlns:v="urn:schemas-microsoft-com:vml" xmlns:wp14="http://schemas.microsoft.com/office/word/2010/wordprocessingDrawing" xmlns:wp="http://schemas.openxmlformats.org/drawingml/2006/wordprocessingDrawing" xmlns:w10="urn:schemas-microsoft-com:office:word" xmlns:w="http://schemas.openxmlformats.org/wordprocessingml/2006/main" xmlns:w14="http://schemas.microsoft.com/office/word/2010/wordml" xmlns:w15="http://schemas.microsoft.com/office/word/2012/wordml" xmlns:w16cex="http://schemas.microsoft.com/office/word/2018/wordml/cex" xmlns:w16cid="http://schemas.microsoft.com/office/word/2016/wordml/cid" xmlns:w16="http://schemas.microsoft.com/office/word/2018/wordml" xmlns:w16sdtdh="http://schemas.microsoft.com/office/word/2020/wordml/sdtdatahash" xmlns:w16se="http://schemas.microsoft.com/office/word/2015/wordml/symex" xmlns:wpg="http://schemas.microsoft.com/office/word/2010/wordprocessingGroup" xmlns:wpi="http://schemas.microsoft.com/office/word/2010/wordprocessingInk" xmlns:wne="http://schemas.microsoft.com/office/word/2006/wordml" xmlns:wps="http://schemas.microsoft.com/office/word/2010/wordprocessingShape" mc:Ignorable="w14 w15 w16se w16cid w16 w16cex w16sdtdh wp14">
   <w:numPicBullet w:numPicBulletId="0">
     <w:pict>
-      <v:rect id="_x0000_i1032" style="width:0;height:0" o:hralign="center" o:bullet="t" o:hrstd="t" o:hrnoshade="t" o:hr="t" fillcolor="#d1d5db" stroked="f"/>
+      <v:rect id="_x0000_i1090" style="width:0;height:0" o:hralign="center" o:bullet="t" o:hrstd="t" o:hrnoshade="t" o:hr="t" fillcolor="#d1d5db" stroked="f"/>
     </w:pict>
   </w:numPicBullet>
   <w:numPicBullet w:numPicBulletId="1">
     <w:pict>
-      <v:rect id="_x0000_i1033" style="width:0;height:0" o:hralign="center" o:bullet="t" o:hrstd="t" o:hrnoshade="t" o:hr="t" fillcolor="#d1d5db" stroked="f"/>
+      <v:rect id="_x0000_i1091" style="width:0;height:0" o:hralign="center" o:bullet="t" o:hrstd="t" o:hrnoshade="t" o:hr="t" fillcolor="#d1d5db" stroked="f"/>
     </w:pict>
   </w:numPicBullet>
   <w:abstractNum w:abstractNumId="0" w15:restartNumberingAfterBreak="0">
@@ -7456,4 +8619,16 @@
     </a:ext>
   </a:extLst>
 </a:theme>
+</file>
+
+<file path=customXml/item1.xml><?xml version="1.0" encoding="utf-8"?>
+<b:Sources xmlns:b="http://schemas.openxmlformats.org/officeDocument/2006/bibliography" xmlns="http://schemas.openxmlformats.org/officeDocument/2006/bibliography" SelectedStyle="\APASixthEditionOfficeOnline.xsl" StyleName="APA" Version="6"/>
+</file>
+
+<file path=customXml/itemProps1.xml><?xml version="1.0" encoding="utf-8"?>
+<ds:datastoreItem xmlns:ds="http://schemas.openxmlformats.org/officeDocument/2006/customXml" ds:itemID="{745DD9C7-CEFD-44CA-853E-1EBD5CDCD564}">
+  <ds:schemaRefs>
+    <ds:schemaRef ds:uri="http://schemas.openxmlformats.org/officeDocument/2006/bibliography"/>
+  </ds:schemaRefs>
+</ds:datastoreItem>
 </file>
</xml_diff>